<commit_message>
Data Makalah Revisi 1
</commit_message>
<xml_diff>
--- a/Data Dari Jurnal Teknologi Kebencanaan.docx
+++ b/Data Dari Jurnal Teknologi Kebencanaan.docx
@@ -966,29 +966,21 @@
         <w:spacing w:before="30" w:after="30"/>
       </w:pPr>
       <w:r>
-        <w:lastRenderedPageBreak/>
-        <w:t>Data Flow 3</w:t>
-      </w:r>
-    </w:p>
-    <w:p>
-      <w:pPr>
-        <w:spacing w:before="30" w:after="30"/>
-      </w:pPr>
-      <w:r>
         <w:rPr>
           <w:noProof/>
         </w:rPr>
+        <w:lastRenderedPageBreak/>
         <w:drawing>
-          <wp:anchor distT="0" distB="0" distL="114300" distR="114300" simplePos="0" relativeHeight="251661312" behindDoc="0" locked="0" layoutInCell="1" allowOverlap="1" wp14:anchorId="09A60B58" wp14:editId="420DD568">
+          <wp:anchor distT="0" distB="0" distL="114300" distR="114300" simplePos="0" relativeHeight="251661312" behindDoc="0" locked="0" layoutInCell="1" allowOverlap="1" wp14:anchorId="6753CBD8" wp14:editId="14C0094B">
             <wp:simplePos x="0" y="0"/>
             <wp:positionH relativeFrom="column">
               <wp:posOffset>1617345</wp:posOffset>
             </wp:positionH>
             <wp:positionV relativeFrom="paragraph">
-              <wp:posOffset>113665</wp:posOffset>
+              <wp:posOffset>334010</wp:posOffset>
             </wp:positionV>
-            <wp:extent cx="2884805" cy="1682115"/>
-            <wp:effectExtent l="76200" t="76200" r="125095" b="127635"/>
+            <wp:extent cx="2531745" cy="1475740"/>
+            <wp:effectExtent l="76200" t="76200" r="135255" b="124460"/>
             <wp:wrapTopAndBottom/>
             <wp:docPr id="2" name="Picture 2"/>
             <wp:cNvGraphicFramePr>
@@ -1002,7 +994,7 @@
                     <pic:cNvPicPr/>
                   </pic:nvPicPr>
                   <pic:blipFill>
-                    <a:blip r:embed="rId8">
+                    <a:blip r:embed="rId8" cstate="print">
                       <a:extLst>
                         <a:ext uri="{28A0092B-C50C-407E-A947-70E740481C1C}">
                           <a14:useLocalDpi xmlns:a14="http://schemas.microsoft.com/office/drawing/2010/main" val="0"/>
@@ -1016,7 +1008,7 @@
                   <pic:spPr>
                     <a:xfrm>
                       <a:off x="0" y="0"/>
-                      <a:ext cx="2884805" cy="1682115"/>
+                      <a:ext cx="2531745" cy="1475740"/>
                     </a:xfrm>
                     <a:prstGeom prst="rect">
                       <a:avLst/>
@@ -1048,6 +1040,9 @@
           </wp:anchor>
         </w:drawing>
       </w:r>
+      <w:r>
+        <w:t>Data Flow 3</w:t>
+      </w:r>
     </w:p>
     <w:p>
       <w:pPr>
@@ -1169,12 +1164,10 @@
       <w:pPr>
         <w:spacing w:before="30" w:after="30"/>
       </w:pPr>
-      <w:bookmarkStart w:id="0" w:name="_GoBack"/>
       <w:r>
         <w:rPr>
           <w:noProof/>
         </w:rPr>
-        <w:lastRenderedPageBreak/>
         <w:drawing>
           <wp:inline distT="0" distB="0" distL="0" distR="0" wp14:anchorId="6854C13E" wp14:editId="1686646F">
             <wp:extent cx="5943600" cy="5246370"/>
@@ -1217,7 +1210,6 @@
           </wp:inline>
         </w:drawing>
       </w:r>
-      <w:bookmarkEnd w:id="0"/>
     </w:p>
     <w:p>
       <w:pPr>
@@ -1473,6 +1465,11 @@
       <w:pPr>
         <w:spacing w:before="30" w:after="30"/>
       </w:pPr>
+    </w:p>
+    <w:p>
+      <w:pPr>
+        <w:spacing w:before="30" w:after="30"/>
+      </w:pPr>
       <w:r>
         <w:rPr>
           <w:noProof/>
@@ -1524,8 +1521,54 @@
       <w:pPr>
         <w:spacing w:before="30" w:after="30"/>
       </w:pPr>
+    </w:p>
+    <w:p>
+      <w:pPr>
+        <w:spacing w:before="30" w:after="30"/>
+      </w:pPr>
+    </w:p>
+    <w:p>
+      <w:pPr>
+        <w:spacing w:before="30" w:after="30"/>
+      </w:pPr>
+    </w:p>
+    <w:p>
+      <w:pPr>
+        <w:spacing w:before="30" w:after="30"/>
+      </w:pPr>
+    </w:p>
+    <w:p>
+      <w:pPr>
+        <w:spacing w:before="30" w:after="30"/>
+      </w:pPr>
+    </w:p>
+    <w:p>
+      <w:pPr>
+        <w:spacing w:before="30" w:after="30"/>
+      </w:pPr>
+    </w:p>
+    <w:p>
+      <w:pPr>
+        <w:spacing w:before="30" w:after="30"/>
+      </w:pPr>
+    </w:p>
+    <w:p>
+      <w:pPr>
+        <w:spacing w:before="30" w:after="30"/>
+      </w:pPr>
+    </w:p>
+    <w:p>
+      <w:pPr>
+        <w:spacing w:before="30" w:after="30"/>
+      </w:pPr>
+    </w:p>
+    <w:p>
+      <w:pPr>
+        <w:spacing w:before="30" w:after="30"/>
+      </w:pPr>
       <w:proofErr w:type="gramStart"/>
       <w:r>
+        <w:lastRenderedPageBreak/>
         <w:t xml:space="preserve">Data </w:t>
       </w:r>
       <w:proofErr w:type="spellStart"/>
@@ -1642,7 +1685,6 @@
         <w:rPr>
           <w:noProof/>
         </w:rPr>
-        <w:lastRenderedPageBreak/>
         <w:drawing>
           <wp:inline distT="0" distB="0" distL="0" distR="0" wp14:anchorId="5B8DC6F0" wp14:editId="6915C17F">
             <wp:extent cx="5943600" cy="4909185"/>
@@ -1690,6 +1732,8 @@
       <w:pPr>
         <w:spacing w:before="30" w:after="30"/>
       </w:pPr>
+      <w:bookmarkStart w:id="0" w:name="_GoBack"/>
+      <w:bookmarkEnd w:id="0"/>
     </w:p>
     <w:sectPr>
       <w:pgSz w:w="12240" w:h="15840"/>

</xml_diff>

<commit_message>
Monggo di edit kawan-kawan
</commit_message>
<xml_diff>
--- a/Data Dari Jurnal Teknologi Kebencanaan.docx
+++ b/Data Dari Jurnal Teknologi Kebencanaan.docx
@@ -64,290 +64,506 @@
       <w:pPr>
         <w:spacing w:before="30" w:after="30"/>
         <w:ind w:firstLine="720"/>
+        <w:rPr>
+          <w:rFonts w:ascii="Times New Roman" w:hAnsi="Times New Roman" w:cs="Times New Roman"/>
+        </w:rPr>
       </w:pPr>
       <w:proofErr w:type="gramStart"/>
       <w:r>
+        <w:rPr>
+          <w:rFonts w:ascii="Times New Roman" w:hAnsi="Times New Roman" w:cs="Times New Roman"/>
+        </w:rPr>
         <w:t xml:space="preserve">Data yang </w:t>
       </w:r>
       <w:proofErr w:type="spellStart"/>
       <w:r>
+        <w:rPr>
+          <w:rFonts w:ascii="Times New Roman" w:hAnsi="Times New Roman" w:cs="Times New Roman"/>
+        </w:rPr>
         <w:t>dibutuhkan</w:t>
       </w:r>
       <w:proofErr w:type="spellEnd"/>
       <w:r>
-        <w:t xml:space="preserve"> </w:t>
-      </w:r>
-      <w:proofErr w:type="spellStart"/>
-      <w:r>
+        <w:rPr>
+          <w:rFonts w:ascii="Times New Roman" w:hAnsi="Times New Roman" w:cs="Times New Roman"/>
+        </w:rPr>
+        <w:t xml:space="preserve"> </w:t>
+      </w:r>
+      <w:proofErr w:type="spellStart"/>
+      <w:r>
+        <w:rPr>
+          <w:rFonts w:ascii="Times New Roman" w:hAnsi="Times New Roman" w:cs="Times New Roman"/>
+        </w:rPr>
         <w:t>dalam</w:t>
       </w:r>
       <w:proofErr w:type="spellEnd"/>
       <w:r>
-        <w:t xml:space="preserve"> </w:t>
-      </w:r>
-      <w:proofErr w:type="spellStart"/>
-      <w:r>
+        <w:rPr>
+          <w:rFonts w:ascii="Times New Roman" w:hAnsi="Times New Roman" w:cs="Times New Roman"/>
+        </w:rPr>
+        <w:t xml:space="preserve"> </w:t>
+      </w:r>
+      <w:proofErr w:type="spellStart"/>
+      <w:r>
+        <w:rPr>
+          <w:rFonts w:ascii="Times New Roman" w:hAnsi="Times New Roman" w:cs="Times New Roman"/>
+        </w:rPr>
         <w:t>Teknologi</w:t>
       </w:r>
       <w:proofErr w:type="spellEnd"/>
       <w:r>
+        <w:rPr>
+          <w:rFonts w:ascii="Times New Roman" w:hAnsi="Times New Roman" w:cs="Times New Roman"/>
+        </w:rPr>
         <w:t xml:space="preserve"> Google Maps </w:t>
       </w:r>
       <w:proofErr w:type="spellStart"/>
       <w:r>
+        <w:rPr>
+          <w:rFonts w:ascii="Times New Roman" w:hAnsi="Times New Roman" w:cs="Times New Roman"/>
+        </w:rPr>
         <w:t>sebagai</w:t>
       </w:r>
       <w:proofErr w:type="spellEnd"/>
       <w:r>
-        <w:t xml:space="preserve"> </w:t>
-      </w:r>
-      <w:proofErr w:type="spellStart"/>
-      <w:r>
+        <w:rPr>
+          <w:rFonts w:ascii="Times New Roman" w:hAnsi="Times New Roman" w:cs="Times New Roman"/>
+        </w:rPr>
+        <w:t xml:space="preserve"> </w:t>
+      </w:r>
+      <w:proofErr w:type="spellStart"/>
+      <w:r>
+        <w:rPr>
+          <w:rFonts w:ascii="Times New Roman" w:hAnsi="Times New Roman" w:cs="Times New Roman"/>
+        </w:rPr>
         <w:t>solusi</w:t>
       </w:r>
       <w:proofErr w:type="spellEnd"/>
       <w:r>
-        <w:t xml:space="preserve"> </w:t>
-      </w:r>
-      <w:proofErr w:type="spellStart"/>
-      <w:r>
+        <w:rPr>
+          <w:rFonts w:ascii="Times New Roman" w:hAnsi="Times New Roman" w:cs="Times New Roman"/>
+        </w:rPr>
+        <w:t xml:space="preserve"> </w:t>
+      </w:r>
+      <w:proofErr w:type="spellStart"/>
+      <w:r>
+        <w:rPr>
+          <w:rFonts w:ascii="Times New Roman" w:hAnsi="Times New Roman" w:cs="Times New Roman"/>
+        </w:rPr>
         <w:t>untuk</w:t>
       </w:r>
       <w:proofErr w:type="spellEnd"/>
       <w:r>
-        <w:t xml:space="preserve"> </w:t>
-      </w:r>
-      <w:proofErr w:type="spellStart"/>
-      <w:r>
+        <w:rPr>
+          <w:rFonts w:ascii="Times New Roman" w:hAnsi="Times New Roman" w:cs="Times New Roman"/>
+        </w:rPr>
+        <w:t xml:space="preserve"> </w:t>
+      </w:r>
+      <w:proofErr w:type="spellStart"/>
+      <w:r>
+        <w:rPr>
+          <w:rFonts w:ascii="Times New Roman" w:hAnsi="Times New Roman" w:cs="Times New Roman"/>
+        </w:rPr>
         <w:t>memudahkan</w:t>
       </w:r>
       <w:proofErr w:type="spellEnd"/>
       <w:r>
-        <w:t xml:space="preserve"> </w:t>
-      </w:r>
-      <w:proofErr w:type="spellStart"/>
-      <w:r>
+        <w:rPr>
+          <w:rFonts w:ascii="Times New Roman" w:hAnsi="Times New Roman" w:cs="Times New Roman"/>
+        </w:rPr>
+        <w:t xml:space="preserve"> </w:t>
+      </w:r>
+      <w:proofErr w:type="spellStart"/>
+      <w:r>
+        <w:rPr>
+          <w:rFonts w:ascii="Times New Roman" w:hAnsi="Times New Roman" w:cs="Times New Roman"/>
+        </w:rPr>
         <w:t>pendeteksian</w:t>
       </w:r>
       <w:proofErr w:type="spellEnd"/>
       <w:r>
-        <w:t xml:space="preserve"> </w:t>
-      </w:r>
-      <w:proofErr w:type="spellStart"/>
-      <w:r>
+        <w:rPr>
+          <w:rFonts w:ascii="Times New Roman" w:hAnsi="Times New Roman" w:cs="Times New Roman"/>
+        </w:rPr>
+        <w:t xml:space="preserve"> </w:t>
+      </w:r>
+      <w:proofErr w:type="spellStart"/>
+      <w:r>
+        <w:rPr>
+          <w:rFonts w:ascii="Times New Roman" w:hAnsi="Times New Roman" w:cs="Times New Roman"/>
+        </w:rPr>
         <w:t>wilayah</w:t>
       </w:r>
       <w:proofErr w:type="spellEnd"/>
       <w:r>
-        <w:t xml:space="preserve"> </w:t>
-      </w:r>
-      <w:proofErr w:type="spellStart"/>
-      <w:r>
+        <w:rPr>
+          <w:rFonts w:ascii="Times New Roman" w:hAnsi="Times New Roman" w:cs="Times New Roman"/>
+        </w:rPr>
+        <w:t xml:space="preserve"> </w:t>
+      </w:r>
+      <w:proofErr w:type="spellStart"/>
+      <w:r>
+        <w:rPr>
+          <w:rFonts w:ascii="Times New Roman" w:hAnsi="Times New Roman" w:cs="Times New Roman"/>
+        </w:rPr>
         <w:t>bencana</w:t>
       </w:r>
       <w:proofErr w:type="spellEnd"/>
       <w:r>
-        <w:t xml:space="preserve"> </w:t>
-      </w:r>
-      <w:proofErr w:type="spellStart"/>
-      <w:r>
+        <w:rPr>
+          <w:rFonts w:ascii="Times New Roman" w:hAnsi="Times New Roman" w:cs="Times New Roman"/>
+        </w:rPr>
+        <w:t xml:space="preserve"> </w:t>
+      </w:r>
+      <w:proofErr w:type="spellStart"/>
+      <w:r>
+        <w:rPr>
+          <w:rFonts w:ascii="Times New Roman" w:hAnsi="Times New Roman" w:cs="Times New Roman"/>
+        </w:rPr>
         <w:t>adalah</w:t>
       </w:r>
       <w:proofErr w:type="spellEnd"/>
       <w:r>
+        <w:rPr>
+          <w:rFonts w:ascii="Times New Roman" w:hAnsi="Times New Roman" w:cs="Times New Roman"/>
+        </w:rPr>
         <w:t xml:space="preserve"> data </w:t>
       </w:r>
       <w:proofErr w:type="spellStart"/>
       <w:r>
+        <w:rPr>
+          <w:rFonts w:ascii="Times New Roman" w:hAnsi="Times New Roman" w:cs="Times New Roman"/>
+        </w:rPr>
         <w:t>spasial</w:t>
       </w:r>
       <w:proofErr w:type="spellEnd"/>
       <w:r>
-        <w:t xml:space="preserve"> </w:t>
-      </w:r>
-      <w:proofErr w:type="spellStart"/>
-      <w:r>
+        <w:rPr>
+          <w:rFonts w:ascii="Times New Roman" w:hAnsi="Times New Roman" w:cs="Times New Roman"/>
+        </w:rPr>
+        <w:t xml:space="preserve"> </w:t>
+      </w:r>
+      <w:proofErr w:type="spellStart"/>
+      <w:r>
+        <w:rPr>
+          <w:rFonts w:ascii="Times New Roman" w:hAnsi="Times New Roman" w:cs="Times New Roman"/>
+        </w:rPr>
         <w:t>dan</w:t>
       </w:r>
       <w:proofErr w:type="spellEnd"/>
       <w:r>
+        <w:rPr>
+          <w:rFonts w:ascii="Times New Roman" w:hAnsi="Times New Roman" w:cs="Times New Roman"/>
+        </w:rPr>
         <w:t xml:space="preserve"> data non </w:t>
       </w:r>
       <w:proofErr w:type="spellStart"/>
       <w:r>
+        <w:rPr>
+          <w:rFonts w:ascii="Times New Roman" w:hAnsi="Times New Roman" w:cs="Times New Roman"/>
+        </w:rPr>
         <w:t>spasial</w:t>
       </w:r>
       <w:proofErr w:type="spellEnd"/>
       <w:r>
+        <w:rPr>
+          <w:rFonts w:ascii="Times New Roman" w:hAnsi="Times New Roman" w:cs="Times New Roman"/>
+        </w:rPr>
         <w:t>.</w:t>
       </w:r>
       <w:proofErr w:type="gramEnd"/>
       <w:r>
+        <w:rPr>
+          <w:rFonts w:ascii="Times New Roman" w:hAnsi="Times New Roman" w:cs="Times New Roman"/>
+        </w:rPr>
         <w:t xml:space="preserve"> Google maps </w:t>
       </w:r>
       <w:proofErr w:type="spellStart"/>
       <w:r>
+        <w:rPr>
+          <w:rFonts w:ascii="Times New Roman" w:hAnsi="Times New Roman" w:cs="Times New Roman"/>
+        </w:rPr>
         <w:t>diperlukan</w:t>
       </w:r>
       <w:proofErr w:type="spellEnd"/>
       <w:r>
-        <w:t xml:space="preserve"> </w:t>
-      </w:r>
-      <w:proofErr w:type="spellStart"/>
-      <w:r>
+        <w:rPr>
+          <w:rFonts w:ascii="Times New Roman" w:hAnsi="Times New Roman" w:cs="Times New Roman"/>
+        </w:rPr>
+        <w:t xml:space="preserve"> </w:t>
+      </w:r>
+      <w:proofErr w:type="spellStart"/>
+      <w:r>
+        <w:rPr>
+          <w:rFonts w:ascii="Times New Roman" w:hAnsi="Times New Roman" w:cs="Times New Roman"/>
+        </w:rPr>
         <w:t>untuk</w:t>
       </w:r>
       <w:proofErr w:type="spellEnd"/>
       <w:r>
-        <w:t xml:space="preserve"> </w:t>
-      </w:r>
-      <w:proofErr w:type="spellStart"/>
-      <w:r>
+        <w:rPr>
+          <w:rFonts w:ascii="Times New Roman" w:hAnsi="Times New Roman" w:cs="Times New Roman"/>
+        </w:rPr>
+        <w:t xml:space="preserve"> </w:t>
+      </w:r>
+      <w:proofErr w:type="spellStart"/>
+      <w:r>
+        <w:rPr>
+          <w:rFonts w:ascii="Times New Roman" w:hAnsi="Times New Roman" w:cs="Times New Roman"/>
+        </w:rPr>
         <w:t>meneliti</w:t>
       </w:r>
       <w:proofErr w:type="spellEnd"/>
       <w:r>
-        <w:t xml:space="preserve"> </w:t>
-      </w:r>
-      <w:proofErr w:type="spellStart"/>
-      <w:r>
+        <w:rPr>
+          <w:rFonts w:ascii="Times New Roman" w:hAnsi="Times New Roman" w:cs="Times New Roman"/>
+        </w:rPr>
+        <w:t xml:space="preserve"> </w:t>
+      </w:r>
+      <w:proofErr w:type="spellStart"/>
+      <w:r>
+        <w:rPr>
+          <w:rFonts w:ascii="Times New Roman" w:hAnsi="Times New Roman" w:cs="Times New Roman"/>
+        </w:rPr>
         <w:t>kondisi</w:t>
       </w:r>
       <w:proofErr w:type="spellEnd"/>
       <w:r>
-        <w:t xml:space="preserve"> </w:t>
-      </w:r>
-      <w:proofErr w:type="spellStart"/>
-      <w:r>
+        <w:rPr>
+          <w:rFonts w:ascii="Times New Roman" w:hAnsi="Times New Roman" w:cs="Times New Roman"/>
+        </w:rPr>
+        <w:t xml:space="preserve"> </w:t>
+      </w:r>
+      <w:proofErr w:type="spellStart"/>
+      <w:r>
+        <w:rPr>
+          <w:rFonts w:ascii="Times New Roman" w:hAnsi="Times New Roman" w:cs="Times New Roman"/>
+        </w:rPr>
         <w:t>wilayah</w:t>
       </w:r>
       <w:proofErr w:type="spellEnd"/>
       <w:r>
+        <w:rPr>
+          <w:rFonts w:ascii="Times New Roman" w:hAnsi="Times New Roman" w:cs="Times New Roman"/>
+        </w:rPr>
         <w:t xml:space="preserve">, </w:t>
       </w:r>
       <w:proofErr w:type="spellStart"/>
       <w:r>
+        <w:rPr>
+          <w:rFonts w:ascii="Times New Roman" w:hAnsi="Times New Roman" w:cs="Times New Roman"/>
+        </w:rPr>
         <w:t>cuaca</w:t>
       </w:r>
       <w:proofErr w:type="spellEnd"/>
       <w:r>
+        <w:rPr>
+          <w:rFonts w:ascii="Times New Roman" w:hAnsi="Times New Roman" w:cs="Times New Roman"/>
+        </w:rPr>
         <w:t xml:space="preserve">, </w:t>
       </w:r>
       <w:proofErr w:type="spellStart"/>
       <w:r>
+        <w:rPr>
+          <w:rFonts w:ascii="Times New Roman" w:hAnsi="Times New Roman" w:cs="Times New Roman"/>
+        </w:rPr>
         <w:t>dan</w:t>
       </w:r>
       <w:proofErr w:type="spellEnd"/>
       <w:r>
-        <w:t xml:space="preserve"> </w:t>
-      </w:r>
-      <w:proofErr w:type="spellStart"/>
-      <w:r>
+        <w:rPr>
+          <w:rFonts w:ascii="Times New Roman" w:hAnsi="Times New Roman" w:cs="Times New Roman"/>
+        </w:rPr>
+        <w:t xml:space="preserve"> </w:t>
+      </w:r>
+      <w:proofErr w:type="spellStart"/>
+      <w:r>
+        <w:rPr>
+          <w:rFonts w:ascii="Times New Roman" w:hAnsi="Times New Roman" w:cs="Times New Roman"/>
+        </w:rPr>
         <w:t>alam</w:t>
       </w:r>
       <w:proofErr w:type="spellEnd"/>
       <w:r>
+        <w:rPr>
+          <w:rFonts w:ascii="Times New Roman" w:hAnsi="Times New Roman" w:cs="Times New Roman"/>
+        </w:rPr>
         <w:t xml:space="preserve">. Google maps </w:t>
       </w:r>
       <w:proofErr w:type="spellStart"/>
       <w:r>
+        <w:rPr>
+          <w:rFonts w:ascii="Times New Roman" w:hAnsi="Times New Roman" w:cs="Times New Roman"/>
+        </w:rPr>
         <w:t>sangat</w:t>
       </w:r>
       <w:proofErr w:type="spellEnd"/>
       <w:r>
-        <w:t xml:space="preserve"> </w:t>
-      </w:r>
-      <w:proofErr w:type="spellStart"/>
-      <w:r>
+        <w:rPr>
+          <w:rFonts w:ascii="Times New Roman" w:hAnsi="Times New Roman" w:cs="Times New Roman"/>
+        </w:rPr>
+        <w:t xml:space="preserve"> </w:t>
+      </w:r>
+      <w:proofErr w:type="spellStart"/>
+      <w:r>
+        <w:rPr>
+          <w:rFonts w:ascii="Times New Roman" w:hAnsi="Times New Roman" w:cs="Times New Roman"/>
+        </w:rPr>
         <w:t>penting</w:t>
       </w:r>
       <w:proofErr w:type="spellEnd"/>
       <w:r>
-        <w:t xml:space="preserve"> </w:t>
-      </w:r>
-      <w:proofErr w:type="spellStart"/>
-      <w:r>
+        <w:rPr>
+          <w:rFonts w:ascii="Times New Roman" w:hAnsi="Times New Roman" w:cs="Times New Roman"/>
+        </w:rPr>
+        <w:t xml:space="preserve"> </w:t>
+      </w:r>
+      <w:proofErr w:type="spellStart"/>
+      <w:r>
+        <w:rPr>
+          <w:rFonts w:ascii="Times New Roman" w:hAnsi="Times New Roman" w:cs="Times New Roman"/>
+        </w:rPr>
         <w:t>dan</w:t>
       </w:r>
       <w:proofErr w:type="spellEnd"/>
       <w:r>
-        <w:t xml:space="preserve"> </w:t>
-      </w:r>
-      <w:proofErr w:type="spellStart"/>
-      <w:r>
+        <w:rPr>
+          <w:rFonts w:ascii="Times New Roman" w:hAnsi="Times New Roman" w:cs="Times New Roman"/>
+        </w:rPr>
+        <w:t xml:space="preserve"> </w:t>
+      </w:r>
+      <w:proofErr w:type="spellStart"/>
+      <w:r>
+        <w:rPr>
+          <w:rFonts w:ascii="Times New Roman" w:hAnsi="Times New Roman" w:cs="Times New Roman"/>
+        </w:rPr>
         <w:t>berperan</w:t>
       </w:r>
       <w:proofErr w:type="spellEnd"/>
       <w:r>
-        <w:t xml:space="preserve"> </w:t>
-      </w:r>
-      <w:proofErr w:type="spellStart"/>
-      <w:r>
+        <w:rPr>
+          <w:rFonts w:ascii="Times New Roman" w:hAnsi="Times New Roman" w:cs="Times New Roman"/>
+        </w:rPr>
+        <w:t xml:space="preserve"> </w:t>
+      </w:r>
+      <w:proofErr w:type="spellStart"/>
+      <w:r>
+        <w:rPr>
+          <w:rFonts w:ascii="Times New Roman" w:hAnsi="Times New Roman" w:cs="Times New Roman"/>
+        </w:rPr>
         <w:t>dalam</w:t>
       </w:r>
       <w:proofErr w:type="spellEnd"/>
       <w:r>
+        <w:rPr>
+          <w:rFonts w:ascii="Times New Roman" w:hAnsi="Times New Roman" w:cs="Times New Roman"/>
+        </w:rPr>
         <w:t xml:space="preserve"> system </w:t>
       </w:r>
       <w:proofErr w:type="spellStart"/>
       <w:r>
+        <w:rPr>
+          <w:rFonts w:ascii="Times New Roman" w:hAnsi="Times New Roman" w:cs="Times New Roman"/>
+        </w:rPr>
         <w:t>informasi</w:t>
       </w:r>
       <w:proofErr w:type="spellEnd"/>
       <w:r>
-        <w:t xml:space="preserve"> </w:t>
-      </w:r>
-      <w:proofErr w:type="spellStart"/>
-      <w:r>
+        <w:rPr>
+          <w:rFonts w:ascii="Times New Roman" w:hAnsi="Times New Roman" w:cs="Times New Roman"/>
+        </w:rPr>
+        <w:t xml:space="preserve"> </w:t>
+      </w:r>
+      <w:proofErr w:type="spellStart"/>
+      <w:r>
+        <w:rPr>
+          <w:rFonts w:ascii="Times New Roman" w:hAnsi="Times New Roman" w:cs="Times New Roman"/>
+        </w:rPr>
         <w:t>geografis</w:t>
       </w:r>
       <w:proofErr w:type="spellEnd"/>
       <w:r>
+        <w:rPr>
+          <w:rFonts w:ascii="Times New Roman" w:hAnsi="Times New Roman" w:cs="Times New Roman"/>
+        </w:rPr>
         <w:t xml:space="preserve"> (SIG).</w:t>
       </w:r>
     </w:p>
     <w:p>
       <w:pPr>
         <w:spacing w:before="30" w:after="30"/>
-      </w:pPr>
-      <w:proofErr w:type="spellStart"/>
-      <w:r>
+        <w:rPr>
+          <w:rFonts w:ascii="Times New Roman" w:hAnsi="Times New Roman" w:cs="Times New Roman"/>
+        </w:rPr>
+      </w:pPr>
+      <w:proofErr w:type="spellStart"/>
+      <w:r>
+        <w:rPr>
+          <w:rFonts w:ascii="Times New Roman" w:hAnsi="Times New Roman" w:cs="Times New Roman"/>
+        </w:rPr>
         <w:t>Kebutuhan</w:t>
       </w:r>
       <w:proofErr w:type="spellEnd"/>
       <w:r>
+        <w:rPr>
+          <w:rFonts w:ascii="Times New Roman" w:hAnsi="Times New Roman" w:cs="Times New Roman"/>
+        </w:rPr>
         <w:t xml:space="preserve"> data </w:t>
       </w:r>
       <w:proofErr w:type="spellStart"/>
       <w:r>
+        <w:rPr>
+          <w:rFonts w:ascii="Times New Roman" w:hAnsi="Times New Roman" w:cs="Times New Roman"/>
+        </w:rPr>
         <w:t>spasial</w:t>
       </w:r>
       <w:proofErr w:type="spellEnd"/>
       <w:r>
-        <w:t xml:space="preserve"> </w:t>
-      </w:r>
-      <w:proofErr w:type="spellStart"/>
-      <w:r>
+        <w:rPr>
+          <w:rFonts w:ascii="Times New Roman" w:hAnsi="Times New Roman" w:cs="Times New Roman"/>
+        </w:rPr>
+        <w:t xml:space="preserve"> </w:t>
+      </w:r>
+      <w:proofErr w:type="spellStart"/>
+      <w:r>
+        <w:rPr>
+          <w:rFonts w:ascii="Times New Roman" w:hAnsi="Times New Roman" w:cs="Times New Roman"/>
+        </w:rPr>
         <w:t>dibagi</w:t>
       </w:r>
       <w:proofErr w:type="spellEnd"/>
       <w:r>
-        <w:t xml:space="preserve"> </w:t>
-      </w:r>
-      <w:proofErr w:type="spellStart"/>
-      <w:r>
+        <w:rPr>
+          <w:rFonts w:ascii="Times New Roman" w:hAnsi="Times New Roman" w:cs="Times New Roman"/>
+        </w:rPr>
+        <w:t xml:space="preserve"> </w:t>
+      </w:r>
+      <w:proofErr w:type="spellStart"/>
+      <w:r>
+        <w:rPr>
+          <w:rFonts w:ascii="Times New Roman" w:hAnsi="Times New Roman" w:cs="Times New Roman"/>
+        </w:rPr>
         <w:t>menjadi</w:t>
       </w:r>
       <w:proofErr w:type="spellEnd"/>
       <w:r>
+        <w:rPr>
+          <w:rFonts w:ascii="Times New Roman" w:hAnsi="Times New Roman" w:cs="Times New Roman"/>
+        </w:rPr>
         <w:t xml:space="preserve"> 2 </w:t>
       </w:r>
       <w:proofErr w:type="spellStart"/>
       <w:r>
+        <w:rPr>
+          <w:rFonts w:ascii="Times New Roman" w:hAnsi="Times New Roman" w:cs="Times New Roman"/>
+        </w:rPr>
         <w:t>yaitu</w:t>
       </w:r>
       <w:proofErr w:type="spellEnd"/>
       <w:r>
+        <w:rPr>
+          <w:rFonts w:ascii="Times New Roman" w:hAnsi="Times New Roman" w:cs="Times New Roman"/>
+        </w:rPr>
         <w:t>:</w:t>
       </w:r>
     </w:p>
@@ -359,16 +575,28 @@
           <w:numId w:val="1"/>
         </w:numPr>
         <w:spacing w:before="30" w:after="30"/>
-      </w:pPr>
-      <w:r>
+        <w:rPr>
+          <w:rFonts w:ascii="Times New Roman" w:hAnsi="Times New Roman" w:cs="Times New Roman"/>
+        </w:rPr>
+      </w:pPr>
+      <w:r>
+        <w:rPr>
+          <w:rFonts w:ascii="Times New Roman" w:hAnsi="Times New Roman" w:cs="Times New Roman"/>
+        </w:rPr>
         <w:t xml:space="preserve">Data </w:t>
       </w:r>
       <w:proofErr w:type="spellStart"/>
       <w:r>
+        <w:rPr>
+          <w:rFonts w:ascii="Times New Roman" w:hAnsi="Times New Roman" w:cs="Times New Roman"/>
+        </w:rPr>
         <w:t>spasial</w:t>
       </w:r>
       <w:proofErr w:type="spellEnd"/>
       <w:r>
+        <w:rPr>
+          <w:rFonts w:ascii="Times New Roman" w:hAnsi="Times New Roman" w:cs="Times New Roman"/>
+        </w:rPr>
         <w:t xml:space="preserve"> temporal</w:t>
       </w:r>
     </w:p>
@@ -380,48 +608,84 @@
           <w:numId w:val="1"/>
         </w:numPr>
         <w:spacing w:before="30" w:after="30"/>
-      </w:pPr>
-      <w:r>
+        <w:rPr>
+          <w:rFonts w:ascii="Times New Roman" w:hAnsi="Times New Roman" w:cs="Times New Roman"/>
+        </w:rPr>
+      </w:pPr>
+      <w:r>
+        <w:rPr>
+          <w:rFonts w:ascii="Times New Roman" w:hAnsi="Times New Roman" w:cs="Times New Roman"/>
+        </w:rPr>
         <w:t xml:space="preserve">Data </w:t>
       </w:r>
       <w:proofErr w:type="spellStart"/>
       <w:r>
+        <w:rPr>
+          <w:rFonts w:ascii="Times New Roman" w:hAnsi="Times New Roman" w:cs="Times New Roman"/>
+        </w:rPr>
         <w:t>spasial</w:t>
       </w:r>
       <w:proofErr w:type="spellEnd"/>
       <w:r>
-        <w:t xml:space="preserve"> </w:t>
-      </w:r>
-      <w:proofErr w:type="spellStart"/>
-      <w:r>
+        <w:rPr>
+          <w:rFonts w:ascii="Times New Roman" w:hAnsi="Times New Roman" w:cs="Times New Roman"/>
+        </w:rPr>
+        <w:t xml:space="preserve"> </w:t>
+      </w:r>
+      <w:proofErr w:type="spellStart"/>
+      <w:r>
+        <w:rPr>
+          <w:rFonts w:ascii="Times New Roman" w:hAnsi="Times New Roman" w:cs="Times New Roman"/>
+        </w:rPr>
         <w:t>Pengindraan</w:t>
       </w:r>
       <w:proofErr w:type="spellEnd"/>
       <w:r>
-        <w:t xml:space="preserve"> </w:t>
-      </w:r>
-      <w:proofErr w:type="spellStart"/>
-      <w:r>
+        <w:rPr>
+          <w:rFonts w:ascii="Times New Roman" w:hAnsi="Times New Roman" w:cs="Times New Roman"/>
+        </w:rPr>
+        <w:t xml:space="preserve"> </w:t>
+      </w:r>
+      <w:proofErr w:type="spellStart"/>
+      <w:r>
+        <w:rPr>
+          <w:rFonts w:ascii="Times New Roman" w:hAnsi="Times New Roman" w:cs="Times New Roman"/>
+        </w:rPr>
         <w:t>Jauh</w:t>
       </w:r>
       <w:proofErr w:type="spellEnd"/>
       <w:r>
+        <w:rPr>
+          <w:rFonts w:ascii="Times New Roman" w:hAnsi="Times New Roman" w:cs="Times New Roman"/>
+        </w:rPr>
         <w:t xml:space="preserve"> (Remote Sensing)</w:t>
       </w:r>
     </w:p>
     <w:p>
       <w:pPr>
         <w:spacing w:before="30" w:after="30"/>
-      </w:pPr>
-      <w:r>
+        <w:rPr>
+          <w:rFonts w:ascii="Times New Roman" w:hAnsi="Times New Roman" w:cs="Times New Roman"/>
+        </w:rPr>
+      </w:pPr>
+      <w:r>
+        <w:rPr>
+          <w:rFonts w:ascii="Times New Roman" w:hAnsi="Times New Roman" w:cs="Times New Roman"/>
+        </w:rPr>
         <w:t xml:space="preserve">Data yang </w:t>
       </w:r>
       <w:proofErr w:type="spellStart"/>
       <w:r>
+        <w:rPr>
+          <w:rFonts w:ascii="Times New Roman" w:hAnsi="Times New Roman" w:cs="Times New Roman"/>
+        </w:rPr>
         <w:t>diperlukan</w:t>
       </w:r>
       <w:proofErr w:type="spellEnd"/>
       <w:r>
+        <w:rPr>
+          <w:rFonts w:ascii="Times New Roman" w:hAnsi="Times New Roman" w:cs="Times New Roman"/>
+        </w:rPr>
         <w:t>:</w:t>
       </w:r>
     </w:p>
@@ -444,13 +708,22 @@
           <w:p>
             <w:pPr>
               <w:spacing w:before="30" w:after="30"/>
+              <w:rPr>
+                <w:rFonts w:ascii="Times New Roman" w:hAnsi="Times New Roman" w:cs="Times New Roman"/>
+              </w:rPr>
             </w:pPr>
             <w:proofErr w:type="spellStart"/>
             <w:r>
+              <w:rPr>
+                <w:rFonts w:ascii="Times New Roman" w:hAnsi="Times New Roman" w:cs="Times New Roman"/>
+              </w:rPr>
               <w:t>Jenis</w:t>
             </w:r>
             <w:proofErr w:type="spellEnd"/>
             <w:r>
+              <w:rPr>
+                <w:rFonts w:ascii="Times New Roman" w:hAnsi="Times New Roman" w:cs="Times New Roman"/>
+              </w:rPr>
               <w:t xml:space="preserve"> data</w:t>
             </w:r>
           </w:p>
@@ -462,13 +735,22 @@
           <w:p>
             <w:pPr>
               <w:spacing w:before="30" w:after="30"/>
+              <w:rPr>
+                <w:rFonts w:ascii="Times New Roman" w:hAnsi="Times New Roman" w:cs="Times New Roman"/>
+              </w:rPr>
             </w:pPr>
             <w:proofErr w:type="spellStart"/>
             <w:r>
+              <w:rPr>
+                <w:rFonts w:ascii="Times New Roman" w:hAnsi="Times New Roman" w:cs="Times New Roman"/>
+              </w:rPr>
               <w:t>Nama</w:t>
             </w:r>
             <w:proofErr w:type="spellEnd"/>
             <w:r>
+              <w:rPr>
+                <w:rFonts w:ascii="Times New Roman" w:hAnsi="Times New Roman" w:cs="Times New Roman"/>
+              </w:rPr>
               <w:t xml:space="preserve"> data</w:t>
             </w:r>
           </w:p>
@@ -480,9 +762,15 @@
           <w:p>
             <w:pPr>
               <w:spacing w:before="30" w:after="30"/>
+              <w:rPr>
+                <w:rFonts w:ascii="Times New Roman" w:hAnsi="Times New Roman" w:cs="Times New Roman"/>
+              </w:rPr>
             </w:pPr>
             <w:proofErr w:type="spellStart"/>
             <w:r>
+              <w:rPr>
+                <w:rFonts w:ascii="Times New Roman" w:hAnsi="Times New Roman" w:cs="Times New Roman"/>
+              </w:rPr>
               <w:t>Keterangan</w:t>
             </w:r>
             <w:proofErr w:type="spellEnd"/>
@@ -497,12 +785,21 @@
           <w:p>
             <w:pPr>
               <w:spacing w:before="30" w:after="30"/>
+              <w:rPr>
+                <w:rFonts w:ascii="Times New Roman" w:hAnsi="Times New Roman" w:cs="Times New Roman"/>
+              </w:rPr>
             </w:pPr>
             <w:r>
+              <w:rPr>
+                <w:rFonts w:ascii="Times New Roman" w:hAnsi="Times New Roman" w:cs="Times New Roman"/>
+              </w:rPr>
               <w:t xml:space="preserve">Non </w:t>
             </w:r>
             <w:proofErr w:type="spellStart"/>
             <w:r>
+              <w:rPr>
+                <w:rFonts w:ascii="Times New Roman" w:hAnsi="Times New Roman" w:cs="Times New Roman"/>
+              </w:rPr>
               <w:t>spasial</w:t>
             </w:r>
             <w:proofErr w:type="spellEnd"/>
@@ -520,12 +817,21 @@
                 <w:numId w:val="2"/>
               </w:numPr>
               <w:spacing w:before="30" w:after="30"/>
+              <w:rPr>
+                <w:rFonts w:ascii="Times New Roman" w:hAnsi="Times New Roman" w:cs="Times New Roman"/>
+              </w:rPr>
             </w:pPr>
             <w:r>
+              <w:rPr>
+                <w:rFonts w:ascii="Times New Roman" w:hAnsi="Times New Roman" w:cs="Times New Roman"/>
+              </w:rPr>
               <w:t xml:space="preserve">Data </w:t>
             </w:r>
             <w:proofErr w:type="spellStart"/>
             <w:r>
+              <w:rPr>
+                <w:rFonts w:ascii="Times New Roman" w:hAnsi="Times New Roman" w:cs="Times New Roman"/>
+              </w:rPr>
               <w:t>bencana</w:t>
             </w:r>
             <w:proofErr w:type="spellEnd"/>
@@ -538,20 +844,35 @@
                 <w:numId w:val="2"/>
               </w:numPr>
               <w:spacing w:before="30" w:after="30"/>
+              <w:rPr>
+                <w:rFonts w:ascii="Times New Roman" w:hAnsi="Times New Roman" w:cs="Times New Roman"/>
+              </w:rPr>
             </w:pPr>
             <w:r>
+              <w:rPr>
+                <w:rFonts w:ascii="Times New Roman" w:hAnsi="Times New Roman" w:cs="Times New Roman"/>
+              </w:rPr>
               <w:t xml:space="preserve">Data </w:t>
             </w:r>
             <w:proofErr w:type="spellStart"/>
             <w:r>
+              <w:rPr>
+                <w:rFonts w:ascii="Times New Roman" w:hAnsi="Times New Roman" w:cs="Times New Roman"/>
+              </w:rPr>
               <w:t>lokasi</w:t>
             </w:r>
             <w:proofErr w:type="spellEnd"/>
             <w:r>
+              <w:rPr>
+                <w:rFonts w:ascii="Times New Roman" w:hAnsi="Times New Roman" w:cs="Times New Roman"/>
+              </w:rPr>
               <w:t xml:space="preserve"> </w:t>
             </w:r>
             <w:proofErr w:type="spellStart"/>
             <w:r>
+              <w:rPr>
+                <w:rFonts w:ascii="Times New Roman" w:hAnsi="Times New Roman" w:cs="Times New Roman"/>
+              </w:rPr>
               <w:t>bencana</w:t>
             </w:r>
             <w:proofErr w:type="spellEnd"/>
@@ -564,16 +885,28 @@
                 <w:numId w:val="2"/>
               </w:numPr>
               <w:spacing w:before="30" w:after="30"/>
+              <w:rPr>
+                <w:rFonts w:ascii="Times New Roman" w:hAnsi="Times New Roman" w:cs="Times New Roman"/>
+              </w:rPr>
             </w:pPr>
             <w:r>
+              <w:rPr>
+                <w:rFonts w:ascii="Times New Roman" w:hAnsi="Times New Roman" w:cs="Times New Roman"/>
+              </w:rPr>
               <w:t xml:space="preserve">Data statistic </w:t>
             </w:r>
             <w:proofErr w:type="spellStart"/>
             <w:r>
+              <w:rPr>
+                <w:rFonts w:ascii="Times New Roman" w:hAnsi="Times New Roman" w:cs="Times New Roman"/>
+              </w:rPr>
               <w:t>bencana</w:t>
             </w:r>
             <w:proofErr w:type="spellEnd"/>
             <w:r>
+              <w:rPr>
+                <w:rFonts w:ascii="Times New Roman" w:hAnsi="Times New Roman" w:cs="Times New Roman"/>
+              </w:rPr>
               <w:t xml:space="preserve"> </w:t>
             </w:r>
           </w:p>
@@ -585,36 +918,63 @@
           <w:p>
             <w:pPr>
               <w:spacing w:before="30" w:after="30"/>
+              <w:rPr>
+                <w:rFonts w:ascii="Times New Roman" w:hAnsi="Times New Roman" w:cs="Times New Roman"/>
+              </w:rPr>
             </w:pPr>
             <w:r>
+              <w:rPr>
+                <w:rFonts w:ascii="Times New Roman" w:hAnsi="Times New Roman" w:cs="Times New Roman"/>
+              </w:rPr>
               <w:t xml:space="preserve">Data non </w:t>
             </w:r>
             <w:proofErr w:type="spellStart"/>
             <w:r>
+              <w:rPr>
+                <w:rFonts w:ascii="Times New Roman" w:hAnsi="Times New Roman" w:cs="Times New Roman"/>
+              </w:rPr>
               <w:t>spasial</w:t>
             </w:r>
             <w:proofErr w:type="spellEnd"/>
             <w:r>
+              <w:rPr>
+                <w:rFonts w:ascii="Times New Roman" w:hAnsi="Times New Roman" w:cs="Times New Roman"/>
+              </w:rPr>
               <w:t xml:space="preserve"> </w:t>
             </w:r>
             <w:proofErr w:type="spellStart"/>
             <w:r>
+              <w:rPr>
+                <w:rFonts w:ascii="Times New Roman" w:hAnsi="Times New Roman" w:cs="Times New Roman"/>
+              </w:rPr>
               <w:t>ditabulasi</w:t>
             </w:r>
             <w:proofErr w:type="spellEnd"/>
             <w:r>
+              <w:rPr>
+                <w:rFonts w:ascii="Times New Roman" w:hAnsi="Times New Roman" w:cs="Times New Roman"/>
+              </w:rPr>
               <w:t xml:space="preserve"> </w:t>
             </w:r>
             <w:proofErr w:type="spellStart"/>
             <w:r>
+              <w:rPr>
+                <w:rFonts w:ascii="Times New Roman" w:hAnsi="Times New Roman" w:cs="Times New Roman"/>
+              </w:rPr>
               <w:t>dalam</w:t>
             </w:r>
             <w:proofErr w:type="spellEnd"/>
             <w:r>
+              <w:rPr>
+                <w:rFonts w:ascii="Times New Roman" w:hAnsi="Times New Roman" w:cs="Times New Roman"/>
+              </w:rPr>
               <w:t xml:space="preserve"> </w:t>
             </w:r>
             <w:proofErr w:type="spellStart"/>
             <w:r>
+              <w:rPr>
+                <w:rFonts w:ascii="Times New Roman" w:hAnsi="Times New Roman" w:cs="Times New Roman"/>
+              </w:rPr>
               <w:t>tabel</w:t>
             </w:r>
             <w:proofErr w:type="spellEnd"/>
@@ -629,9 +989,15 @@
           <w:p>
             <w:pPr>
               <w:spacing w:before="30" w:after="30"/>
+              <w:rPr>
+                <w:rFonts w:ascii="Times New Roman" w:hAnsi="Times New Roman" w:cs="Times New Roman"/>
+              </w:rPr>
             </w:pPr>
             <w:proofErr w:type="spellStart"/>
             <w:r>
+              <w:rPr>
+                <w:rFonts w:ascii="Times New Roman" w:hAnsi="Times New Roman" w:cs="Times New Roman"/>
+              </w:rPr>
               <w:t>Spasial</w:t>
             </w:r>
             <w:proofErr w:type="spellEnd"/>
@@ -649,12 +1015,21 @@
                 <w:numId w:val="2"/>
               </w:numPr>
               <w:spacing w:before="30" w:after="30"/>
+              <w:rPr>
+                <w:rFonts w:ascii="Times New Roman" w:hAnsi="Times New Roman" w:cs="Times New Roman"/>
+              </w:rPr>
             </w:pPr>
             <w:r>
+              <w:rPr>
+                <w:rFonts w:ascii="Times New Roman" w:hAnsi="Times New Roman" w:cs="Times New Roman"/>
+              </w:rPr>
               <w:t xml:space="preserve">Data </w:t>
             </w:r>
             <w:proofErr w:type="spellStart"/>
             <w:r>
+              <w:rPr>
+                <w:rFonts w:ascii="Times New Roman" w:hAnsi="Times New Roman" w:cs="Times New Roman"/>
+              </w:rPr>
               <w:t>propinsi</w:t>
             </w:r>
             <w:proofErr w:type="spellEnd"/>
@@ -667,32 +1042,56 @@
           <w:p>
             <w:pPr>
               <w:spacing w:before="30" w:after="30"/>
+              <w:rPr>
+                <w:rFonts w:ascii="Times New Roman" w:hAnsi="Times New Roman" w:cs="Times New Roman"/>
+              </w:rPr>
             </w:pPr>
             <w:r>
+              <w:rPr>
+                <w:rFonts w:ascii="Times New Roman" w:hAnsi="Times New Roman" w:cs="Times New Roman"/>
+              </w:rPr>
               <w:t xml:space="preserve">Data </w:t>
             </w:r>
             <w:proofErr w:type="spellStart"/>
             <w:r>
+              <w:rPr>
+                <w:rFonts w:ascii="Times New Roman" w:hAnsi="Times New Roman" w:cs="Times New Roman"/>
+              </w:rPr>
               <w:t>spasial</w:t>
             </w:r>
             <w:proofErr w:type="spellEnd"/>
             <w:r>
+              <w:rPr>
+                <w:rFonts w:ascii="Times New Roman" w:hAnsi="Times New Roman" w:cs="Times New Roman"/>
+              </w:rPr>
               <w:t xml:space="preserve"> </w:t>
             </w:r>
             <w:proofErr w:type="spellStart"/>
             <w:r>
+              <w:rPr>
+                <w:rFonts w:ascii="Times New Roman" w:hAnsi="Times New Roman" w:cs="Times New Roman"/>
+              </w:rPr>
               <w:t>dalam</w:t>
             </w:r>
             <w:proofErr w:type="spellEnd"/>
             <w:r>
+              <w:rPr>
+                <w:rFonts w:ascii="Times New Roman" w:hAnsi="Times New Roman" w:cs="Times New Roman"/>
+              </w:rPr>
               <w:t xml:space="preserve"> </w:t>
             </w:r>
             <w:proofErr w:type="spellStart"/>
             <w:r>
+              <w:rPr>
+                <w:rFonts w:ascii="Times New Roman" w:hAnsi="Times New Roman" w:cs="Times New Roman"/>
+              </w:rPr>
               <w:t>bentuk</w:t>
             </w:r>
             <w:proofErr w:type="spellEnd"/>
             <w:r>
+              <w:rPr>
+                <w:rFonts w:ascii="Times New Roman" w:hAnsi="Times New Roman" w:cs="Times New Roman"/>
+              </w:rPr>
               <w:t xml:space="preserve"> Google Maps</w:t>
             </w:r>
           </w:p>
@@ -702,46 +1101,74 @@
     <w:p>
       <w:pPr>
         <w:spacing w:before="30" w:after="30"/>
+        <w:rPr>
+          <w:rFonts w:ascii="Times New Roman" w:hAnsi="Times New Roman" w:cs="Times New Roman"/>
+        </w:rPr>
       </w:pPr>
     </w:p>
     <w:p>
       <w:pPr>
         <w:spacing w:before="30" w:after="30"/>
-      </w:pPr>
-      <w:proofErr w:type="spellStart"/>
-      <w:r>
+        <w:rPr>
+          <w:rFonts w:ascii="Times New Roman" w:hAnsi="Times New Roman" w:cs="Times New Roman"/>
+        </w:rPr>
+      </w:pPr>
+      <w:proofErr w:type="spellStart"/>
+      <w:r>
+        <w:rPr>
+          <w:rFonts w:ascii="Times New Roman" w:hAnsi="Times New Roman" w:cs="Times New Roman"/>
+        </w:rPr>
         <w:t>Perancangan</w:t>
       </w:r>
       <w:proofErr w:type="spellEnd"/>
       <w:r>
+        <w:rPr>
+          <w:rFonts w:ascii="Times New Roman" w:hAnsi="Times New Roman" w:cs="Times New Roman"/>
+        </w:rPr>
         <w:t xml:space="preserve"> system </w:t>
       </w:r>
     </w:p>
     <w:p>
       <w:pPr>
         <w:spacing w:before="30" w:after="30"/>
+        <w:rPr>
+          <w:rFonts w:ascii="Times New Roman" w:hAnsi="Times New Roman" w:cs="Times New Roman"/>
+        </w:rPr>
       </w:pPr>
       <w:proofErr w:type="spellStart"/>
       <w:proofErr w:type="gramStart"/>
       <w:r>
+        <w:rPr>
+          <w:rFonts w:ascii="Times New Roman" w:hAnsi="Times New Roman" w:cs="Times New Roman"/>
+        </w:rPr>
         <w:t>menggunakan</w:t>
       </w:r>
       <w:proofErr w:type="spellEnd"/>
       <w:proofErr w:type="gramEnd"/>
       <w:r>
-        <w:t xml:space="preserve"> </w:t>
-      </w:r>
-      <w:proofErr w:type="spellStart"/>
-      <w:r>
+        <w:rPr>
+          <w:rFonts w:ascii="Times New Roman" w:hAnsi="Times New Roman" w:cs="Times New Roman"/>
+        </w:rPr>
+        <w:t xml:space="preserve"> </w:t>
+      </w:r>
+      <w:proofErr w:type="spellStart"/>
+      <w:r>
+        <w:rPr>
+          <w:rFonts w:ascii="Times New Roman" w:hAnsi="Times New Roman" w:cs="Times New Roman"/>
+        </w:rPr>
         <w:t>aliran</w:t>
       </w:r>
       <w:proofErr w:type="spellEnd"/>
       <w:r>
+        <w:rPr>
+          <w:rFonts w:ascii="Times New Roman" w:hAnsi="Times New Roman" w:cs="Times New Roman"/>
+        </w:rPr>
         <w:t xml:space="preserve"> data </w:t>
       </w:r>
       <w:proofErr w:type="spellStart"/>
       <w:r>
         <w:rPr>
+          <w:rFonts w:ascii="Times New Roman" w:hAnsi="Times New Roman" w:cs="Times New Roman"/>
           <w:i/>
         </w:rPr>
         <w:t>Data</w:t>
@@ -749,50 +1176,84 @@
       <w:proofErr w:type="spellEnd"/>
       <w:r>
         <w:rPr>
+          <w:rFonts w:ascii="Times New Roman" w:hAnsi="Times New Roman" w:cs="Times New Roman"/>
           <w:i/>
         </w:rPr>
         <w:t xml:space="preserve"> Flow Diagram</w:t>
       </w:r>
       <w:r>
+        <w:rPr>
+          <w:rFonts w:ascii="Times New Roman" w:hAnsi="Times New Roman" w:cs="Times New Roman"/>
+        </w:rPr>
         <w:t xml:space="preserve"> (DFD).</w:t>
       </w:r>
       <w:r>
+        <w:rPr>
+          <w:rFonts w:ascii="Times New Roman" w:hAnsi="Times New Roman" w:cs="Times New Roman"/>
+        </w:rPr>
         <w:br/>
       </w:r>
       <w:proofErr w:type="gramStart"/>
       <w:r>
+        <w:rPr>
+          <w:rFonts w:ascii="Times New Roman" w:hAnsi="Times New Roman" w:cs="Times New Roman"/>
+        </w:rPr>
         <w:t xml:space="preserve">Data </w:t>
       </w:r>
       <w:proofErr w:type="spellStart"/>
       <w:r>
+        <w:rPr>
+          <w:rFonts w:ascii="Times New Roman" w:hAnsi="Times New Roman" w:cs="Times New Roman"/>
+        </w:rPr>
         <w:t>spasial</w:t>
       </w:r>
       <w:proofErr w:type="spellEnd"/>
       <w:r>
-        <w:t xml:space="preserve"> </w:t>
-      </w:r>
-      <w:proofErr w:type="spellStart"/>
-      <w:r>
+        <w:rPr>
+          <w:rFonts w:ascii="Times New Roman" w:hAnsi="Times New Roman" w:cs="Times New Roman"/>
+        </w:rPr>
+        <w:t xml:space="preserve"> </w:t>
+      </w:r>
+      <w:proofErr w:type="spellStart"/>
+      <w:r>
+        <w:rPr>
+          <w:rFonts w:ascii="Times New Roman" w:hAnsi="Times New Roman" w:cs="Times New Roman"/>
+        </w:rPr>
         <w:t>berbentuk</w:t>
       </w:r>
       <w:proofErr w:type="spellEnd"/>
       <w:r>
-        <w:t xml:space="preserve"> </w:t>
-      </w:r>
-      <w:proofErr w:type="spellStart"/>
-      <w:r>
+        <w:rPr>
+          <w:rFonts w:ascii="Times New Roman" w:hAnsi="Times New Roman" w:cs="Times New Roman"/>
+        </w:rPr>
+        <w:t xml:space="preserve"> </w:t>
+      </w:r>
+      <w:proofErr w:type="spellStart"/>
+      <w:r>
+        <w:rPr>
+          <w:rFonts w:ascii="Times New Roman" w:hAnsi="Times New Roman" w:cs="Times New Roman"/>
+        </w:rPr>
         <w:t>peta</w:t>
       </w:r>
       <w:proofErr w:type="spellEnd"/>
       <w:r>
-        <w:t xml:space="preserve"> </w:t>
-      </w:r>
-      <w:proofErr w:type="spellStart"/>
-      <w:r>
+        <w:rPr>
+          <w:rFonts w:ascii="Times New Roman" w:hAnsi="Times New Roman" w:cs="Times New Roman"/>
+        </w:rPr>
+        <w:t xml:space="preserve"> </w:t>
+      </w:r>
+      <w:proofErr w:type="spellStart"/>
+      <w:r>
+        <w:rPr>
+          <w:rFonts w:ascii="Times New Roman" w:hAnsi="Times New Roman" w:cs="Times New Roman"/>
+        </w:rPr>
         <w:t>geografis</w:t>
       </w:r>
       <w:proofErr w:type="spellEnd"/>
       <w:r>
+        <w:rPr>
+          <w:rFonts w:ascii="Times New Roman" w:hAnsi="Times New Roman" w:cs="Times New Roman"/>
+        </w:rPr>
         <w:t>.</w:t>
       </w:r>
       <w:proofErr w:type="gramEnd"/>
@@ -800,13 +1261,17 @@
     <w:p>
       <w:pPr>
         <w:spacing w:before="30" w:after="30"/>
-      </w:pPr>
-      <w:r>
-        <w:rPr>
+        <w:rPr>
+          <w:rFonts w:ascii="Times New Roman" w:hAnsi="Times New Roman" w:cs="Times New Roman"/>
+        </w:rPr>
+      </w:pPr>
+      <w:r>
+        <w:rPr>
+          <w:rFonts w:ascii="Times New Roman" w:hAnsi="Times New Roman" w:cs="Times New Roman"/>
           <w:noProof/>
         </w:rPr>
         <w:drawing>
-          <wp:anchor distT="0" distB="0" distL="114300" distR="114300" simplePos="0" relativeHeight="251658240" behindDoc="0" locked="0" layoutInCell="1" allowOverlap="1" wp14:anchorId="30FBD641" wp14:editId="48575A66">
+          <wp:anchor distT="0" distB="0" distL="114300" distR="114300" simplePos="0" relativeHeight="251658240" behindDoc="0" locked="0" layoutInCell="1" allowOverlap="1" wp14:anchorId="66EF171A" wp14:editId="7D561D34">
             <wp:simplePos x="0" y="0"/>
             <wp:positionH relativeFrom="column">
               <wp:posOffset>1617345</wp:posOffset>
@@ -876,19 +1341,26 @@
         </w:drawing>
       </w:r>
       <w:r>
+        <w:rPr>
+          <w:rFonts w:ascii="Times New Roman" w:hAnsi="Times New Roman" w:cs="Times New Roman"/>
+        </w:rPr>
         <w:t>Data Flow 1</w:t>
       </w:r>
     </w:p>
     <w:p>
       <w:pPr>
         <w:spacing w:before="30" w:after="30"/>
-      </w:pPr>
-      <w:r>
-        <w:rPr>
+        <w:rPr>
+          <w:rFonts w:ascii="Times New Roman" w:hAnsi="Times New Roman" w:cs="Times New Roman"/>
+        </w:rPr>
+      </w:pPr>
+      <w:r>
+        <w:rPr>
+          <w:rFonts w:ascii="Times New Roman" w:hAnsi="Times New Roman" w:cs="Times New Roman"/>
           <w:noProof/>
         </w:rPr>
         <w:drawing>
-          <wp:anchor distT="0" distB="0" distL="114300" distR="114300" simplePos="0" relativeHeight="251660288" behindDoc="0" locked="0" layoutInCell="1" allowOverlap="1" wp14:anchorId="454D3541" wp14:editId="3E00DF7F">
+          <wp:anchor distT="0" distB="0" distL="114300" distR="114300" simplePos="0" relativeHeight="251660288" behindDoc="0" locked="0" layoutInCell="1" allowOverlap="1" wp14:anchorId="6BAB4F25" wp14:editId="26083701">
             <wp:simplePos x="0" y="0"/>
             <wp:positionH relativeFrom="column">
               <wp:posOffset>1617345</wp:posOffset>
@@ -958,20 +1430,26 @@
         </w:drawing>
       </w:r>
       <w:r>
+        <w:rPr>
+          <w:rFonts w:ascii="Times New Roman" w:hAnsi="Times New Roman" w:cs="Times New Roman"/>
+        </w:rPr>
         <w:t>Data Flow 2</w:t>
       </w:r>
     </w:p>
     <w:p>
       <w:pPr>
         <w:spacing w:before="30" w:after="30"/>
-      </w:pPr>
-      <w:r>
-        <w:rPr>
+        <w:rPr>
+          <w:rFonts w:ascii="Times New Roman" w:hAnsi="Times New Roman" w:cs="Times New Roman"/>
+        </w:rPr>
+      </w:pPr>
+      <w:r>
+        <w:rPr>
+          <w:rFonts w:ascii="Times New Roman" w:hAnsi="Times New Roman" w:cs="Times New Roman"/>
           <w:noProof/>
         </w:rPr>
-        <w:lastRenderedPageBreak/>
         <w:drawing>
-          <wp:anchor distT="0" distB="0" distL="114300" distR="114300" simplePos="0" relativeHeight="251661312" behindDoc="0" locked="0" layoutInCell="1" allowOverlap="1" wp14:anchorId="6753CBD8" wp14:editId="14C0094B">
+          <wp:anchor distT="0" distB="0" distL="114300" distR="114300" simplePos="0" relativeHeight="251661312" behindDoc="0" locked="0" layoutInCell="1" allowOverlap="1" wp14:anchorId="2432DEE2" wp14:editId="4E9D3C72">
             <wp:simplePos x="0" y="0"/>
             <wp:positionH relativeFrom="column">
               <wp:posOffset>1617345</wp:posOffset>
@@ -1041,31 +1519,53 @@
         </w:drawing>
       </w:r>
       <w:r>
+        <w:rPr>
+          <w:rFonts w:ascii="Times New Roman" w:hAnsi="Times New Roman" w:cs="Times New Roman"/>
+        </w:rPr>
         <w:t>Data Flow 3</w:t>
       </w:r>
     </w:p>
     <w:p>
       <w:pPr>
         <w:spacing w:before="30" w:after="30"/>
+        <w:rPr>
+          <w:rFonts w:ascii="Times New Roman" w:hAnsi="Times New Roman" w:cs="Times New Roman"/>
+        </w:rPr>
       </w:pPr>
     </w:p>
     <w:p>
       <w:pPr>
         <w:spacing w:before="30" w:after="30"/>
-      </w:pPr>
-      <w:r>
+        <w:rPr>
+          <w:rFonts w:ascii="Times New Roman" w:hAnsi="Times New Roman" w:cs="Times New Roman"/>
+        </w:rPr>
+      </w:pPr>
+      <w:r>
+        <w:rPr>
+          <w:rFonts w:ascii="Times New Roman" w:hAnsi="Times New Roman" w:cs="Times New Roman"/>
+        </w:rPr>
+        <w:lastRenderedPageBreak/>
         <w:t xml:space="preserve">Data </w:t>
       </w:r>
       <w:proofErr w:type="spellStart"/>
       <w:r>
+        <w:rPr>
+          <w:rFonts w:ascii="Times New Roman" w:hAnsi="Times New Roman" w:cs="Times New Roman"/>
+        </w:rPr>
         <w:t>Hasil</w:t>
       </w:r>
       <w:proofErr w:type="spellEnd"/>
       <w:r>
-        <w:t xml:space="preserve"> </w:t>
-      </w:r>
-      <w:proofErr w:type="spellStart"/>
-      <w:r>
+        <w:rPr>
+          <w:rFonts w:ascii="Times New Roman" w:hAnsi="Times New Roman" w:cs="Times New Roman"/>
+        </w:rPr>
+        <w:t xml:space="preserve"> </w:t>
+      </w:r>
+      <w:proofErr w:type="spellStart"/>
+      <w:r>
+        <w:rPr>
+          <w:rFonts w:ascii="Times New Roman" w:hAnsi="Times New Roman" w:cs="Times New Roman"/>
+        </w:rPr>
         <w:t>Penelitian</w:t>
       </w:r>
       <w:proofErr w:type="spellEnd"/>
@@ -1073,89 +1573,155 @@
     <w:p>
       <w:pPr>
         <w:spacing w:before="30" w:after="30"/>
+        <w:rPr>
+          <w:rFonts w:ascii="Times New Roman" w:hAnsi="Times New Roman" w:cs="Times New Roman"/>
+        </w:rPr>
       </w:pPr>
       <w:proofErr w:type="gramStart"/>
       <w:r>
+        <w:rPr>
+          <w:rFonts w:ascii="Times New Roman" w:hAnsi="Times New Roman" w:cs="Times New Roman"/>
+        </w:rPr>
         <w:t xml:space="preserve">Data </w:t>
       </w:r>
       <w:proofErr w:type="spellStart"/>
       <w:r>
+        <w:rPr>
+          <w:rFonts w:ascii="Times New Roman" w:hAnsi="Times New Roman" w:cs="Times New Roman"/>
+        </w:rPr>
         <w:t>diinputkan</w:t>
       </w:r>
       <w:proofErr w:type="spellEnd"/>
       <w:r>
-        <w:t xml:space="preserve"> </w:t>
-      </w:r>
-      <w:proofErr w:type="spellStart"/>
-      <w:r>
+        <w:rPr>
+          <w:rFonts w:ascii="Times New Roman" w:hAnsi="Times New Roman" w:cs="Times New Roman"/>
+        </w:rPr>
+        <w:t xml:space="preserve"> </w:t>
+      </w:r>
+      <w:proofErr w:type="spellStart"/>
+      <w:r>
+        <w:rPr>
+          <w:rFonts w:ascii="Times New Roman" w:hAnsi="Times New Roman" w:cs="Times New Roman"/>
+        </w:rPr>
         <w:t>ke</w:t>
       </w:r>
       <w:proofErr w:type="spellEnd"/>
       <w:r>
-        <w:t xml:space="preserve"> </w:t>
-      </w:r>
-      <w:proofErr w:type="spellStart"/>
-      <w:r>
+        <w:rPr>
+          <w:rFonts w:ascii="Times New Roman" w:hAnsi="Times New Roman" w:cs="Times New Roman"/>
+        </w:rPr>
+        <w:t xml:space="preserve"> </w:t>
+      </w:r>
+      <w:proofErr w:type="spellStart"/>
+      <w:r>
+        <w:rPr>
+          <w:rFonts w:ascii="Times New Roman" w:hAnsi="Times New Roman" w:cs="Times New Roman"/>
+        </w:rPr>
         <w:t>dalam</w:t>
       </w:r>
       <w:proofErr w:type="spellEnd"/>
       <w:r>
-        <w:t xml:space="preserve"> </w:t>
-      </w:r>
-      <w:proofErr w:type="spellStart"/>
-      <w:r>
+        <w:rPr>
+          <w:rFonts w:ascii="Times New Roman" w:hAnsi="Times New Roman" w:cs="Times New Roman"/>
+        </w:rPr>
+        <w:t xml:space="preserve"> </w:t>
+      </w:r>
+      <w:proofErr w:type="spellStart"/>
+      <w:r>
+        <w:rPr>
+          <w:rFonts w:ascii="Times New Roman" w:hAnsi="Times New Roman" w:cs="Times New Roman"/>
+        </w:rPr>
         <w:t>Sistem</w:t>
       </w:r>
       <w:proofErr w:type="spellEnd"/>
       <w:r>
-        <w:t xml:space="preserve"> </w:t>
-      </w:r>
-      <w:proofErr w:type="spellStart"/>
-      <w:r>
+        <w:rPr>
+          <w:rFonts w:ascii="Times New Roman" w:hAnsi="Times New Roman" w:cs="Times New Roman"/>
+        </w:rPr>
+        <w:t xml:space="preserve"> </w:t>
+      </w:r>
+      <w:proofErr w:type="spellStart"/>
+      <w:r>
+        <w:rPr>
+          <w:rFonts w:ascii="Times New Roman" w:hAnsi="Times New Roman" w:cs="Times New Roman"/>
+        </w:rPr>
         <w:t>Informasi</w:t>
       </w:r>
       <w:proofErr w:type="spellEnd"/>
       <w:r>
-        <w:t xml:space="preserve"> </w:t>
-      </w:r>
-      <w:proofErr w:type="spellStart"/>
-      <w:r>
+        <w:rPr>
+          <w:rFonts w:ascii="Times New Roman" w:hAnsi="Times New Roman" w:cs="Times New Roman"/>
+        </w:rPr>
+        <w:t xml:space="preserve"> </w:t>
+      </w:r>
+      <w:proofErr w:type="spellStart"/>
+      <w:r>
+        <w:rPr>
+          <w:rFonts w:ascii="Times New Roman" w:hAnsi="Times New Roman" w:cs="Times New Roman"/>
+        </w:rPr>
         <w:t>Geografis</w:t>
       </w:r>
       <w:proofErr w:type="spellEnd"/>
       <w:r>
-        <w:t xml:space="preserve"> </w:t>
-      </w:r>
-      <w:proofErr w:type="spellStart"/>
-      <w:r>
+        <w:rPr>
+          <w:rFonts w:ascii="Times New Roman" w:hAnsi="Times New Roman" w:cs="Times New Roman"/>
+        </w:rPr>
+        <w:t xml:space="preserve"> </w:t>
+      </w:r>
+      <w:proofErr w:type="spellStart"/>
+      <w:r>
+        <w:rPr>
+          <w:rFonts w:ascii="Times New Roman" w:hAnsi="Times New Roman" w:cs="Times New Roman"/>
+        </w:rPr>
         <w:t>untuk</w:t>
       </w:r>
       <w:proofErr w:type="spellEnd"/>
       <w:r>
-        <w:t xml:space="preserve"> </w:t>
-      </w:r>
-      <w:proofErr w:type="spellStart"/>
-      <w:r>
+        <w:rPr>
+          <w:rFonts w:ascii="Times New Roman" w:hAnsi="Times New Roman" w:cs="Times New Roman"/>
+        </w:rPr>
+        <w:t xml:space="preserve"> </w:t>
+      </w:r>
+      <w:proofErr w:type="spellStart"/>
+      <w:r>
+        <w:rPr>
+          <w:rFonts w:ascii="Times New Roman" w:hAnsi="Times New Roman" w:cs="Times New Roman"/>
+        </w:rPr>
         <w:t>menampilkan</w:t>
       </w:r>
       <w:proofErr w:type="spellEnd"/>
       <w:r>
+        <w:rPr>
+          <w:rFonts w:ascii="Times New Roman" w:hAnsi="Times New Roman" w:cs="Times New Roman"/>
+        </w:rPr>
         <w:t xml:space="preserve"> data </w:t>
       </w:r>
       <w:proofErr w:type="spellStart"/>
       <w:r>
+        <w:rPr>
+          <w:rFonts w:ascii="Times New Roman" w:hAnsi="Times New Roman" w:cs="Times New Roman"/>
+        </w:rPr>
         <w:t>jenis</w:t>
       </w:r>
       <w:proofErr w:type="spellEnd"/>
       <w:r>
-        <w:t xml:space="preserve"> </w:t>
-      </w:r>
-      <w:proofErr w:type="spellStart"/>
-      <w:r>
+        <w:rPr>
+          <w:rFonts w:ascii="Times New Roman" w:hAnsi="Times New Roman" w:cs="Times New Roman"/>
+        </w:rPr>
+        <w:t xml:space="preserve"> </w:t>
+      </w:r>
+      <w:proofErr w:type="spellStart"/>
+      <w:r>
+        <w:rPr>
+          <w:rFonts w:ascii="Times New Roman" w:hAnsi="Times New Roman" w:cs="Times New Roman"/>
+        </w:rPr>
         <w:t>bencana</w:t>
       </w:r>
       <w:proofErr w:type="spellEnd"/>
       <w:r>
+        <w:rPr>
+          <w:rFonts w:ascii="Times New Roman" w:hAnsi="Times New Roman" w:cs="Times New Roman"/>
+        </w:rPr>
         <w:t>.</w:t>
       </w:r>
       <w:proofErr w:type="gramEnd"/>
@@ -1163,13 +1729,17 @@
     <w:p>
       <w:pPr>
         <w:spacing w:before="30" w:after="30"/>
-      </w:pPr>
-      <w:r>
-        <w:rPr>
+        <w:rPr>
+          <w:rFonts w:ascii="Times New Roman" w:hAnsi="Times New Roman" w:cs="Times New Roman"/>
+        </w:rPr>
+      </w:pPr>
+      <w:r>
+        <w:rPr>
+          <w:rFonts w:ascii="Times New Roman" w:hAnsi="Times New Roman" w:cs="Times New Roman"/>
           <w:noProof/>
         </w:rPr>
         <w:drawing>
-          <wp:inline distT="0" distB="0" distL="0" distR="0" wp14:anchorId="6854C13E" wp14:editId="1686646F">
+          <wp:inline distT="0" distB="0" distL="0" distR="0" wp14:anchorId="0124D209" wp14:editId="7C9A56F7">
             <wp:extent cx="5943600" cy="5246370"/>
             <wp:effectExtent l="0" t="0" r="0" b="0"/>
             <wp:docPr id="5" name="Picture 5"/>
@@ -1214,83 +1784,138 @@
     <w:p>
       <w:pPr>
         <w:spacing w:before="30" w:after="30"/>
-      </w:pPr>
-      <w:proofErr w:type="spellStart"/>
-      <w:r>
+        <w:rPr>
+          <w:rFonts w:ascii="Times New Roman" w:hAnsi="Times New Roman" w:cs="Times New Roman"/>
+        </w:rPr>
+      </w:pPr>
+      <w:proofErr w:type="spellStart"/>
+      <w:r>
+        <w:rPr>
+          <w:rFonts w:ascii="Times New Roman" w:hAnsi="Times New Roman" w:cs="Times New Roman"/>
+        </w:rPr>
         <w:t>Kemudian</w:t>
       </w:r>
       <w:proofErr w:type="spellEnd"/>
       <w:r>
+        <w:rPr>
+          <w:rFonts w:ascii="Times New Roman" w:hAnsi="Times New Roman" w:cs="Times New Roman"/>
+        </w:rPr>
         <w:t xml:space="preserve"> input </w:t>
       </w:r>
       <w:proofErr w:type="spellStart"/>
       <w:r>
+        <w:rPr>
+          <w:rFonts w:ascii="Times New Roman" w:hAnsi="Times New Roman" w:cs="Times New Roman"/>
+        </w:rPr>
         <w:t>kembali</w:t>
       </w:r>
       <w:proofErr w:type="spellEnd"/>
       <w:r>
-        <w:t xml:space="preserve"> </w:t>
-      </w:r>
-      <w:proofErr w:type="spellStart"/>
-      <w:r>
+        <w:rPr>
+          <w:rFonts w:ascii="Times New Roman" w:hAnsi="Times New Roman" w:cs="Times New Roman"/>
+        </w:rPr>
+        <w:t xml:space="preserve"> </w:t>
+      </w:r>
+      <w:proofErr w:type="spellStart"/>
+      <w:r>
+        <w:rPr>
+          <w:rFonts w:ascii="Times New Roman" w:hAnsi="Times New Roman" w:cs="Times New Roman"/>
+        </w:rPr>
         <w:t>untuk</w:t>
       </w:r>
       <w:proofErr w:type="spellEnd"/>
       <w:r>
-        <w:t xml:space="preserve"> </w:t>
-      </w:r>
-      <w:proofErr w:type="spellStart"/>
-      <w:r>
+        <w:rPr>
+          <w:rFonts w:ascii="Times New Roman" w:hAnsi="Times New Roman" w:cs="Times New Roman"/>
+        </w:rPr>
+        <w:t xml:space="preserve"> </w:t>
+      </w:r>
+      <w:proofErr w:type="spellStart"/>
+      <w:r>
+        <w:rPr>
+          <w:rFonts w:ascii="Times New Roman" w:hAnsi="Times New Roman" w:cs="Times New Roman"/>
+        </w:rPr>
         <w:t>menampilkan</w:t>
       </w:r>
       <w:proofErr w:type="spellEnd"/>
       <w:r>
-        <w:t xml:space="preserve"> </w:t>
-      </w:r>
-      <w:proofErr w:type="spellStart"/>
-      <w:r>
+        <w:rPr>
+          <w:rFonts w:ascii="Times New Roman" w:hAnsi="Times New Roman" w:cs="Times New Roman"/>
+        </w:rPr>
+        <w:t xml:space="preserve"> </w:t>
+      </w:r>
+      <w:proofErr w:type="spellStart"/>
+      <w:r>
+        <w:rPr>
+          <w:rFonts w:ascii="Times New Roman" w:hAnsi="Times New Roman" w:cs="Times New Roman"/>
+        </w:rPr>
         <w:t>jenis</w:t>
       </w:r>
       <w:proofErr w:type="spellEnd"/>
       <w:r>
-        <w:t xml:space="preserve"> </w:t>
-      </w:r>
-      <w:proofErr w:type="spellStart"/>
-      <w:r>
+        <w:rPr>
+          <w:rFonts w:ascii="Times New Roman" w:hAnsi="Times New Roman" w:cs="Times New Roman"/>
+        </w:rPr>
+        <w:t xml:space="preserve"> </w:t>
+      </w:r>
+      <w:proofErr w:type="spellStart"/>
+      <w:r>
+        <w:rPr>
+          <w:rFonts w:ascii="Times New Roman" w:hAnsi="Times New Roman" w:cs="Times New Roman"/>
+        </w:rPr>
         <w:t>bencana</w:t>
       </w:r>
       <w:proofErr w:type="spellEnd"/>
       <w:r>
-        <w:t xml:space="preserve"> </w:t>
-      </w:r>
-      <w:proofErr w:type="spellStart"/>
-      <w:r>
+        <w:rPr>
+          <w:rFonts w:ascii="Times New Roman" w:hAnsi="Times New Roman" w:cs="Times New Roman"/>
+        </w:rPr>
+        <w:t xml:space="preserve"> </w:t>
+      </w:r>
+      <w:proofErr w:type="spellStart"/>
+      <w:r>
+        <w:rPr>
+          <w:rFonts w:ascii="Times New Roman" w:hAnsi="Times New Roman" w:cs="Times New Roman"/>
+        </w:rPr>
         <w:t>dan</w:t>
       </w:r>
       <w:proofErr w:type="spellEnd"/>
       <w:r>
-        <w:t xml:space="preserve"> </w:t>
-      </w:r>
-      <w:proofErr w:type="spellStart"/>
-      <w:r>
+        <w:rPr>
+          <w:rFonts w:ascii="Times New Roman" w:hAnsi="Times New Roman" w:cs="Times New Roman"/>
+        </w:rPr>
+        <w:t xml:space="preserve"> </w:t>
+      </w:r>
+      <w:proofErr w:type="spellStart"/>
+      <w:r>
+        <w:rPr>
+          <w:rFonts w:ascii="Times New Roman" w:hAnsi="Times New Roman" w:cs="Times New Roman"/>
+        </w:rPr>
         <w:t>wilayahnya</w:t>
       </w:r>
       <w:proofErr w:type="spellEnd"/>
       <w:r>
+        <w:rPr>
+          <w:rFonts w:ascii="Times New Roman" w:hAnsi="Times New Roman" w:cs="Times New Roman"/>
+        </w:rPr>
         <w:t>.</w:t>
       </w:r>
     </w:p>
     <w:p>
       <w:pPr>
         <w:spacing w:before="30" w:after="30"/>
-      </w:pPr>
-      <w:r>
-        <w:rPr>
+        <w:rPr>
+          <w:rFonts w:ascii="Times New Roman" w:hAnsi="Times New Roman" w:cs="Times New Roman"/>
+        </w:rPr>
+      </w:pPr>
+      <w:r>
+        <w:rPr>
+          <w:rFonts w:ascii="Times New Roman" w:hAnsi="Times New Roman" w:cs="Times New Roman"/>
           <w:noProof/>
         </w:rPr>
         <w:lastRenderedPageBreak/>
         <w:drawing>
-          <wp:inline distT="0" distB="0" distL="0" distR="0" wp14:anchorId="3CC7A1EF" wp14:editId="519C1CB9">
+          <wp:inline distT="0" distB="0" distL="0" distR="0" wp14:anchorId="48074EAC" wp14:editId="5B61F520">
             <wp:extent cx="5943600" cy="4156075"/>
             <wp:effectExtent l="0" t="0" r="0" b="0"/>
             <wp:docPr id="6" name="Picture 6"/>
@@ -1335,91 +1960,152 @@
     <w:p>
       <w:pPr>
         <w:spacing w:before="30" w:after="30"/>
-      </w:pPr>
-      <w:proofErr w:type="spellStart"/>
-      <w:r>
+        <w:rPr>
+          <w:rFonts w:ascii="Times New Roman" w:hAnsi="Times New Roman" w:cs="Times New Roman"/>
+        </w:rPr>
+      </w:pPr>
+      <w:proofErr w:type="spellStart"/>
+      <w:r>
+        <w:rPr>
+          <w:rFonts w:ascii="Times New Roman" w:hAnsi="Times New Roman" w:cs="Times New Roman"/>
+        </w:rPr>
         <w:t>Kemudian</w:t>
       </w:r>
       <w:proofErr w:type="spellEnd"/>
       <w:r>
-        <w:t xml:space="preserve"> </w:t>
-      </w:r>
-      <w:proofErr w:type="spellStart"/>
-      <w:r>
+        <w:rPr>
+          <w:rFonts w:ascii="Times New Roman" w:hAnsi="Times New Roman" w:cs="Times New Roman"/>
+        </w:rPr>
+        <w:t xml:space="preserve"> </w:t>
+      </w:r>
+      <w:proofErr w:type="spellStart"/>
+      <w:r>
+        <w:rPr>
+          <w:rFonts w:ascii="Times New Roman" w:hAnsi="Times New Roman" w:cs="Times New Roman"/>
+        </w:rPr>
         <w:t>inputkan</w:t>
       </w:r>
       <w:proofErr w:type="spellEnd"/>
       <w:r>
-        <w:t xml:space="preserve"> </w:t>
-      </w:r>
-      <w:proofErr w:type="spellStart"/>
-      <w:r>
+        <w:rPr>
+          <w:rFonts w:ascii="Times New Roman" w:hAnsi="Times New Roman" w:cs="Times New Roman"/>
+        </w:rPr>
+        <w:t xml:space="preserve"> </w:t>
+      </w:r>
+      <w:proofErr w:type="spellStart"/>
+      <w:r>
+        <w:rPr>
+          <w:rFonts w:ascii="Times New Roman" w:hAnsi="Times New Roman" w:cs="Times New Roman"/>
+        </w:rPr>
         <w:t>kembali</w:t>
       </w:r>
       <w:proofErr w:type="spellEnd"/>
       <w:r>
-        <w:t xml:space="preserve"> </w:t>
-      </w:r>
-      <w:proofErr w:type="spellStart"/>
-      <w:r>
+        <w:rPr>
+          <w:rFonts w:ascii="Times New Roman" w:hAnsi="Times New Roman" w:cs="Times New Roman"/>
+        </w:rPr>
+        <w:t xml:space="preserve"> </w:t>
+      </w:r>
+      <w:proofErr w:type="spellStart"/>
+      <w:r>
+        <w:rPr>
+          <w:rFonts w:ascii="Times New Roman" w:hAnsi="Times New Roman" w:cs="Times New Roman"/>
+        </w:rPr>
         <w:t>untuk</w:t>
       </w:r>
       <w:proofErr w:type="spellEnd"/>
       <w:r>
-        <w:t xml:space="preserve"> </w:t>
-      </w:r>
-      <w:proofErr w:type="spellStart"/>
-      <w:r>
+        <w:rPr>
+          <w:rFonts w:ascii="Times New Roman" w:hAnsi="Times New Roman" w:cs="Times New Roman"/>
+        </w:rPr>
+        <w:t xml:space="preserve"> </w:t>
+      </w:r>
+      <w:proofErr w:type="spellStart"/>
+      <w:r>
+        <w:rPr>
+          <w:rFonts w:ascii="Times New Roman" w:hAnsi="Times New Roman" w:cs="Times New Roman"/>
+        </w:rPr>
         <w:t>menampilkan</w:t>
       </w:r>
       <w:proofErr w:type="spellEnd"/>
       <w:r>
+        <w:rPr>
+          <w:rFonts w:ascii="Times New Roman" w:hAnsi="Times New Roman" w:cs="Times New Roman"/>
+        </w:rPr>
         <w:t xml:space="preserve"> data </w:t>
       </w:r>
       <w:proofErr w:type="spellStart"/>
       <w:r>
+        <w:rPr>
+          <w:rFonts w:ascii="Times New Roman" w:hAnsi="Times New Roman" w:cs="Times New Roman"/>
+        </w:rPr>
         <w:t>visualisasi</w:t>
       </w:r>
       <w:proofErr w:type="spellEnd"/>
       <w:r>
-        <w:t xml:space="preserve"> </w:t>
-      </w:r>
-      <w:proofErr w:type="spellStart"/>
-      <w:r>
+        <w:rPr>
+          <w:rFonts w:ascii="Times New Roman" w:hAnsi="Times New Roman" w:cs="Times New Roman"/>
+        </w:rPr>
+        <w:t xml:space="preserve"> </w:t>
+      </w:r>
+      <w:proofErr w:type="spellStart"/>
+      <w:r>
+        <w:rPr>
+          <w:rFonts w:ascii="Times New Roman" w:hAnsi="Times New Roman" w:cs="Times New Roman"/>
+        </w:rPr>
         <w:t>peta</w:t>
       </w:r>
       <w:proofErr w:type="spellEnd"/>
       <w:r>
-        <w:t xml:space="preserve"> </w:t>
-      </w:r>
-      <w:proofErr w:type="spellStart"/>
-      <w:r>
+        <w:rPr>
+          <w:rFonts w:ascii="Times New Roman" w:hAnsi="Times New Roman" w:cs="Times New Roman"/>
+        </w:rPr>
+        <w:t xml:space="preserve"> </w:t>
+      </w:r>
+      <w:proofErr w:type="spellStart"/>
+      <w:r>
+        <w:rPr>
+          <w:rFonts w:ascii="Times New Roman" w:hAnsi="Times New Roman" w:cs="Times New Roman"/>
+        </w:rPr>
         <w:t>lokasi</w:t>
       </w:r>
       <w:proofErr w:type="spellEnd"/>
       <w:r>
-        <w:t xml:space="preserve"> </w:t>
-      </w:r>
-      <w:proofErr w:type="spellStart"/>
-      <w:r>
+        <w:rPr>
+          <w:rFonts w:ascii="Times New Roman" w:hAnsi="Times New Roman" w:cs="Times New Roman"/>
+        </w:rPr>
+        <w:t xml:space="preserve"> </w:t>
+      </w:r>
+      <w:proofErr w:type="spellStart"/>
+      <w:r>
+        <w:rPr>
+          <w:rFonts w:ascii="Times New Roman" w:hAnsi="Times New Roman" w:cs="Times New Roman"/>
+        </w:rPr>
         <w:t>bencana</w:t>
       </w:r>
       <w:proofErr w:type="spellEnd"/>
       <w:r>
+        <w:rPr>
+          <w:rFonts w:ascii="Times New Roman" w:hAnsi="Times New Roman" w:cs="Times New Roman"/>
+        </w:rPr>
         <w:t xml:space="preserve"> </w:t>
       </w:r>
     </w:p>
     <w:p>
       <w:pPr>
         <w:spacing w:before="30" w:after="30"/>
-      </w:pPr>
-      <w:r>
-        <w:rPr>
+        <w:rPr>
+          <w:rFonts w:ascii="Times New Roman" w:hAnsi="Times New Roman" w:cs="Times New Roman"/>
+        </w:rPr>
+      </w:pPr>
+      <w:r>
+        <w:rPr>
+          <w:rFonts w:ascii="Times New Roman" w:hAnsi="Times New Roman" w:cs="Times New Roman"/>
           <w:noProof/>
         </w:rPr>
         <w:lastRenderedPageBreak/>
         <w:drawing>
-          <wp:inline distT="0" distB="0" distL="0" distR="0" wp14:anchorId="6D06C94F" wp14:editId="3865CF50">
+          <wp:inline distT="0" distB="0" distL="0" distR="0" wp14:anchorId="5805A1E4" wp14:editId="6B209CCA">
             <wp:extent cx="5943600" cy="3977640"/>
             <wp:effectExtent l="0" t="0" r="0" b="3810"/>
             <wp:docPr id="7" name="Picture 7"/>
@@ -1464,18 +2150,25 @@
     <w:p>
       <w:pPr>
         <w:spacing w:before="30" w:after="30"/>
+        <w:rPr>
+          <w:rFonts w:ascii="Times New Roman" w:hAnsi="Times New Roman" w:cs="Times New Roman"/>
+        </w:rPr>
       </w:pPr>
     </w:p>
     <w:p>
       <w:pPr>
         <w:spacing w:before="30" w:after="30"/>
-      </w:pPr>
-      <w:r>
-        <w:rPr>
+        <w:rPr>
+          <w:rFonts w:ascii="Times New Roman" w:hAnsi="Times New Roman" w:cs="Times New Roman"/>
+        </w:rPr>
+      </w:pPr>
+      <w:r>
+        <w:rPr>
+          <w:rFonts w:ascii="Times New Roman" w:hAnsi="Times New Roman" w:cs="Times New Roman"/>
           <w:noProof/>
         </w:rPr>
         <w:drawing>
-          <wp:inline distT="0" distB="0" distL="0" distR="0" wp14:anchorId="34CF1464" wp14:editId="074E227D">
+          <wp:inline distT="0" distB="0" distL="0" distR="0" wp14:anchorId="5D2BDFFA" wp14:editId="773C578D">
             <wp:extent cx="5943600" cy="1872615"/>
             <wp:effectExtent l="0" t="0" r="0" b="0"/>
             <wp:docPr id="8" name="Picture 8"/>
@@ -1520,159 +2213,270 @@
     <w:p>
       <w:pPr>
         <w:spacing w:before="30" w:after="30"/>
+        <w:rPr>
+          <w:rFonts w:ascii="Times New Roman" w:hAnsi="Times New Roman" w:cs="Times New Roman"/>
+        </w:rPr>
       </w:pPr>
     </w:p>
     <w:p>
       <w:pPr>
         <w:spacing w:before="30" w:after="30"/>
+        <w:rPr>
+          <w:rFonts w:ascii="Times New Roman" w:hAnsi="Times New Roman" w:cs="Times New Roman"/>
+        </w:rPr>
       </w:pPr>
     </w:p>
     <w:p>
       <w:pPr>
         <w:spacing w:before="30" w:after="30"/>
+        <w:rPr>
+          <w:rFonts w:ascii="Times New Roman" w:hAnsi="Times New Roman" w:cs="Times New Roman"/>
+        </w:rPr>
       </w:pPr>
     </w:p>
     <w:p>
       <w:pPr>
         <w:spacing w:before="30" w:after="30"/>
+        <w:rPr>
+          <w:rFonts w:ascii="Times New Roman" w:hAnsi="Times New Roman" w:cs="Times New Roman"/>
+        </w:rPr>
       </w:pPr>
     </w:p>
     <w:p>
       <w:pPr>
         <w:spacing w:before="30" w:after="30"/>
+        <w:rPr>
+          <w:rFonts w:ascii="Times New Roman" w:hAnsi="Times New Roman" w:cs="Times New Roman"/>
+        </w:rPr>
       </w:pPr>
     </w:p>
     <w:p>
       <w:pPr>
         <w:spacing w:before="30" w:after="30"/>
+        <w:rPr>
+          <w:rFonts w:ascii="Times New Roman" w:hAnsi="Times New Roman" w:cs="Times New Roman"/>
+        </w:rPr>
       </w:pPr>
     </w:p>
     <w:p>
       <w:pPr>
         <w:spacing w:before="30" w:after="30"/>
+        <w:rPr>
+          <w:rFonts w:ascii="Times New Roman" w:hAnsi="Times New Roman" w:cs="Times New Roman"/>
+        </w:rPr>
       </w:pPr>
     </w:p>
     <w:p>
       <w:pPr>
         <w:spacing w:before="30" w:after="30"/>
+        <w:rPr>
+          <w:rFonts w:ascii="Times New Roman" w:hAnsi="Times New Roman" w:cs="Times New Roman"/>
+        </w:rPr>
       </w:pPr>
     </w:p>
     <w:p>
       <w:pPr>
         <w:spacing w:before="30" w:after="30"/>
+        <w:rPr>
+          <w:rFonts w:ascii="Times New Roman" w:hAnsi="Times New Roman" w:cs="Times New Roman"/>
+        </w:rPr>
       </w:pPr>
     </w:p>
     <w:p>
       <w:pPr>
         <w:spacing w:before="30" w:after="30"/>
+        <w:rPr>
+          <w:rFonts w:ascii="Times New Roman" w:hAnsi="Times New Roman" w:cs="Times New Roman"/>
+        </w:rPr>
       </w:pPr>
       <w:proofErr w:type="gramStart"/>
       <w:r>
+        <w:rPr>
+          <w:rFonts w:ascii="Times New Roman" w:hAnsi="Times New Roman" w:cs="Times New Roman"/>
+        </w:rPr>
         <w:lastRenderedPageBreak/>
         <w:t xml:space="preserve">Data </w:t>
       </w:r>
       <w:proofErr w:type="spellStart"/>
       <w:r>
+        <w:rPr>
+          <w:rFonts w:ascii="Times New Roman" w:hAnsi="Times New Roman" w:cs="Times New Roman"/>
+        </w:rPr>
         <w:t>juga</w:t>
       </w:r>
       <w:proofErr w:type="spellEnd"/>
       <w:r>
-        <w:t xml:space="preserve"> </w:t>
-      </w:r>
-      <w:proofErr w:type="spellStart"/>
-      <w:r>
+        <w:rPr>
+          <w:rFonts w:ascii="Times New Roman" w:hAnsi="Times New Roman" w:cs="Times New Roman"/>
+        </w:rPr>
+        <w:t xml:space="preserve"> </w:t>
+      </w:r>
+      <w:proofErr w:type="spellStart"/>
+      <w:r>
+        <w:rPr>
+          <w:rFonts w:ascii="Times New Roman" w:hAnsi="Times New Roman" w:cs="Times New Roman"/>
+        </w:rPr>
         <w:t>diolah</w:t>
       </w:r>
       <w:proofErr w:type="spellEnd"/>
       <w:r>
-        <w:t xml:space="preserve"> </w:t>
-      </w:r>
-      <w:proofErr w:type="spellStart"/>
-      <w:r>
+        <w:rPr>
+          <w:rFonts w:ascii="Times New Roman" w:hAnsi="Times New Roman" w:cs="Times New Roman"/>
+        </w:rPr>
+        <w:t xml:space="preserve"> </w:t>
+      </w:r>
+      <w:proofErr w:type="spellStart"/>
+      <w:r>
+        <w:rPr>
+          <w:rFonts w:ascii="Times New Roman" w:hAnsi="Times New Roman" w:cs="Times New Roman"/>
+        </w:rPr>
         <w:t>ke</w:t>
       </w:r>
       <w:proofErr w:type="spellEnd"/>
       <w:r>
-        <w:t xml:space="preserve"> </w:t>
-      </w:r>
-      <w:proofErr w:type="spellStart"/>
-      <w:r>
+        <w:rPr>
+          <w:rFonts w:ascii="Times New Roman" w:hAnsi="Times New Roman" w:cs="Times New Roman"/>
+        </w:rPr>
+        <w:t xml:space="preserve"> </w:t>
+      </w:r>
+      <w:proofErr w:type="spellStart"/>
+      <w:r>
+        <w:rPr>
+          <w:rFonts w:ascii="Times New Roman" w:hAnsi="Times New Roman" w:cs="Times New Roman"/>
+        </w:rPr>
         <w:t>dalam</w:t>
       </w:r>
       <w:proofErr w:type="spellEnd"/>
       <w:r>
-        <w:t xml:space="preserve"> </w:t>
-      </w:r>
-      <w:proofErr w:type="spellStart"/>
-      <w:r>
+        <w:rPr>
+          <w:rFonts w:ascii="Times New Roman" w:hAnsi="Times New Roman" w:cs="Times New Roman"/>
+        </w:rPr>
+        <w:t xml:space="preserve"> </w:t>
+      </w:r>
+      <w:proofErr w:type="spellStart"/>
+      <w:r>
+        <w:rPr>
+          <w:rFonts w:ascii="Times New Roman" w:hAnsi="Times New Roman" w:cs="Times New Roman"/>
+        </w:rPr>
         <w:t>bentuk</w:t>
       </w:r>
       <w:proofErr w:type="spellEnd"/>
       <w:r>
+        <w:rPr>
+          <w:rFonts w:ascii="Times New Roman" w:hAnsi="Times New Roman" w:cs="Times New Roman"/>
+        </w:rPr>
         <w:t xml:space="preserve"> data </w:t>
       </w:r>
       <w:proofErr w:type="spellStart"/>
       <w:r>
+        <w:rPr>
+          <w:rFonts w:ascii="Times New Roman" w:hAnsi="Times New Roman" w:cs="Times New Roman"/>
+        </w:rPr>
         <w:t>spasial</w:t>
       </w:r>
       <w:proofErr w:type="spellEnd"/>
       <w:r>
+        <w:rPr>
+          <w:rFonts w:ascii="Times New Roman" w:hAnsi="Times New Roman" w:cs="Times New Roman"/>
+        </w:rPr>
         <w:t xml:space="preserve"> vector </w:t>
       </w:r>
       <w:proofErr w:type="spellStart"/>
       <w:r>
+        <w:rPr>
+          <w:rFonts w:ascii="Times New Roman" w:hAnsi="Times New Roman" w:cs="Times New Roman"/>
+        </w:rPr>
         <w:t>untuk</w:t>
       </w:r>
       <w:proofErr w:type="spellEnd"/>
       <w:r>
-        <w:t xml:space="preserve"> </w:t>
-      </w:r>
-      <w:proofErr w:type="spellStart"/>
-      <w:r>
+        <w:rPr>
+          <w:rFonts w:ascii="Times New Roman" w:hAnsi="Times New Roman" w:cs="Times New Roman"/>
+        </w:rPr>
+        <w:t xml:space="preserve"> </w:t>
+      </w:r>
+      <w:proofErr w:type="spellStart"/>
+      <w:r>
+        <w:rPr>
+          <w:rFonts w:ascii="Times New Roman" w:hAnsi="Times New Roman" w:cs="Times New Roman"/>
+        </w:rPr>
         <w:t>memudahkan</w:t>
       </w:r>
       <w:proofErr w:type="spellEnd"/>
       <w:r>
-        <w:t xml:space="preserve"> </w:t>
-      </w:r>
-      <w:proofErr w:type="spellStart"/>
-      <w:r>
+        <w:rPr>
+          <w:rFonts w:ascii="Times New Roman" w:hAnsi="Times New Roman" w:cs="Times New Roman"/>
+        </w:rPr>
+        <w:t xml:space="preserve"> </w:t>
+      </w:r>
+      <w:proofErr w:type="spellStart"/>
+      <w:r>
+        <w:rPr>
+          <w:rFonts w:ascii="Times New Roman" w:hAnsi="Times New Roman" w:cs="Times New Roman"/>
+        </w:rPr>
         <w:t>pengguna</w:t>
       </w:r>
       <w:proofErr w:type="spellEnd"/>
       <w:r>
-        <w:t xml:space="preserve"> </w:t>
-      </w:r>
-      <w:proofErr w:type="spellStart"/>
-      <w:r>
+        <w:rPr>
+          <w:rFonts w:ascii="Times New Roman" w:hAnsi="Times New Roman" w:cs="Times New Roman"/>
+        </w:rPr>
+        <w:t xml:space="preserve"> </w:t>
+      </w:r>
+      <w:proofErr w:type="spellStart"/>
+      <w:r>
+        <w:rPr>
+          <w:rFonts w:ascii="Times New Roman" w:hAnsi="Times New Roman" w:cs="Times New Roman"/>
+        </w:rPr>
         <w:t>untuk</w:t>
       </w:r>
       <w:proofErr w:type="spellEnd"/>
       <w:r>
-        <w:t xml:space="preserve"> </w:t>
-      </w:r>
-      <w:proofErr w:type="spellStart"/>
-      <w:r>
+        <w:rPr>
+          <w:rFonts w:ascii="Times New Roman" w:hAnsi="Times New Roman" w:cs="Times New Roman"/>
+        </w:rPr>
+        <w:t xml:space="preserve"> </w:t>
+      </w:r>
+      <w:proofErr w:type="spellStart"/>
+      <w:r>
+        <w:rPr>
+          <w:rFonts w:ascii="Times New Roman" w:hAnsi="Times New Roman" w:cs="Times New Roman"/>
+        </w:rPr>
         <w:t>mengetahui</w:t>
       </w:r>
       <w:proofErr w:type="spellEnd"/>
       <w:r>
-        <w:t xml:space="preserve"> </w:t>
-      </w:r>
-      <w:proofErr w:type="spellStart"/>
-      <w:r>
+        <w:rPr>
+          <w:rFonts w:ascii="Times New Roman" w:hAnsi="Times New Roman" w:cs="Times New Roman"/>
+        </w:rPr>
+        <w:t xml:space="preserve"> </w:t>
+      </w:r>
+      <w:proofErr w:type="spellStart"/>
+      <w:r>
+        <w:rPr>
+          <w:rFonts w:ascii="Times New Roman" w:hAnsi="Times New Roman" w:cs="Times New Roman"/>
+        </w:rPr>
         <w:t>informasi</w:t>
       </w:r>
       <w:proofErr w:type="spellEnd"/>
       <w:r>
-        <w:t xml:space="preserve"> </w:t>
-      </w:r>
-      <w:proofErr w:type="spellStart"/>
-      <w:r>
+        <w:rPr>
+          <w:rFonts w:ascii="Times New Roman" w:hAnsi="Times New Roman" w:cs="Times New Roman"/>
+        </w:rPr>
+        <w:t xml:space="preserve"> </w:t>
+      </w:r>
+      <w:proofErr w:type="spellStart"/>
+      <w:r>
+        <w:rPr>
+          <w:rFonts w:ascii="Times New Roman" w:hAnsi="Times New Roman" w:cs="Times New Roman"/>
+        </w:rPr>
         <w:t>bencana</w:t>
       </w:r>
       <w:proofErr w:type="spellEnd"/>
       <w:r>
+        <w:rPr>
+          <w:rFonts w:ascii="Times New Roman" w:hAnsi="Times New Roman" w:cs="Times New Roman"/>
+        </w:rPr>
         <w:t>.</w:t>
       </w:r>
       <w:proofErr w:type="gramEnd"/>
@@ -1680,13 +2484,17 @@
     <w:p>
       <w:pPr>
         <w:spacing w:before="30" w:after="30"/>
-      </w:pPr>
-      <w:r>
-        <w:rPr>
+        <w:rPr>
+          <w:rFonts w:ascii="Times New Roman" w:hAnsi="Times New Roman" w:cs="Times New Roman"/>
+        </w:rPr>
+      </w:pPr>
+      <w:r>
+        <w:rPr>
+          <w:rFonts w:ascii="Times New Roman" w:hAnsi="Times New Roman" w:cs="Times New Roman"/>
           <w:noProof/>
         </w:rPr>
         <w:drawing>
-          <wp:inline distT="0" distB="0" distL="0" distR="0" wp14:anchorId="5B8DC6F0" wp14:editId="6915C17F">
+          <wp:inline distT="0" distB="0" distL="0" distR="0" wp14:anchorId="60F7C557" wp14:editId="1C5A8408">
             <wp:extent cx="5943600" cy="4909185"/>
             <wp:effectExtent l="0" t="0" r="0" b="5715"/>
             <wp:docPr id="9" name="Picture 9"/>
@@ -1731,6 +2539,9 @@
     <w:p>
       <w:pPr>
         <w:spacing w:before="30" w:after="30"/>
+        <w:rPr>
+          <w:rFonts w:ascii="Times New Roman" w:hAnsi="Times New Roman" w:cs="Times New Roman"/>
+        </w:rPr>
       </w:pPr>
       <w:bookmarkStart w:id="0" w:name="_GoBack"/>
       <w:bookmarkEnd w:id="0"/>

</xml_diff>